<commit_message>
feat: add file reading, fix: book structure
</commit_message>
<xml_diff>
--- a/Отчет 5.2. Жижикин.docx
+++ b/Отчет 5.2. Жижикин.docx
@@ -136,18 +136,17 @@
         <w:jc w:val="right"/>
       </w:pPr>
       <w:r>
-        <w:rPr>
-          <w:noProof/>
-        </w:rPr>
-      </w:r>
-      <w:r>
         <w:pict w14:anchorId="5EFF1057">
-          <v:group id="Группа 2" o:spid="_x0000_s1026" style="width:441.2pt;height:3.2pt;mso-position-horizontal-relative:char;mso-position-vertical-relative:line" coordsize="56034,406" o:gfxdata="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">
-            <v:shape id="Полилиния: фигура 3" o:spid="_x0000_s1027" style="position:absolute;top:284;width:56034;height:122;visibility:visible;mso-wrap-style:square;v-text-anchor:top" coordsize="5600700,12700" o:gfxdata="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" path="m5600573,r127,12700l,12700,,1270,5600573,xe" fillcolor="black" stroked="f" strokeweight="0">
-              <v:path arrowok="t" textboxrect="0,0,5601335,13368"/>
+          <v:group id="Группа 2" o:spid="_x0000_s1026" style="width:441.2pt;height:3.2pt;mso-position-horizontal-relative:char;mso-position-vertical-relative:line" coordsize="56034,406">
+            <v:shape id="Полилиния: фигура 3" o:spid="_x0000_s1027" style="position:absolute;top:284;width:56034;height:122;visibility:visible;mso-wrap-style:square;v-text-anchor:top" coordsize="5600700,12700" o:spt="100" o:gfxdata="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" adj="0,,0" path="m5600573,r127,12700l,12700,,1270,5600573,xe" fillcolor="black" stroked="f" strokeweight="0">
+              <v:stroke joinstyle="round"/>
+              <v:formulas/>
+              <v:path arrowok="t" o:connecttype="segments" textboxrect="0,0,5601335,13368"/>
             </v:shape>
-            <v:shape id="Полилиния: фигура 4" o:spid="_x0000_s1028" style="position:absolute;width:56034;height:133;visibility:visible;mso-wrap-style:square;v-text-anchor:top" coordsize="5600700,13970" o:gfxdata="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" path="m5600700,r,12700l,13970,,1270,5600700,xe" fillcolor="black" stroked="f" strokeweight="0">
-              <v:path arrowok="t" textboxrect="0,0,5601335,14635"/>
+            <v:shape id="Полилиния: фигура 4" o:spid="_x0000_s1028" style="position:absolute;width:56034;height:133;visibility:visible;mso-wrap-style:square;v-text-anchor:top" coordsize="5600700,13970" o:spt="100" o:gfxdata="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" adj="0,,0" path="m5600700,r,12700l,13970,,1270,5600700,xe" fillcolor="black" stroked="f" strokeweight="0">
+              <v:stroke joinstyle="round"/>
+              <v:formulas/>
+              <v:path arrowok="t" o:connecttype="segments" textboxrect="0,0,5601335,14635"/>
             </v:shape>
             <w10:anchorlock/>
           </v:group>
@@ -701,10 +700,14 @@
         <w:p>
           <w:pPr>
             <w:pStyle w:val="TOC1"/>
-            <w:tabs>
-              <w:tab w:val="clear" w:pos="9355"/>
-              <w:tab w:val="right" w:leader="dot" w:pos="9354"/>
-            </w:tabs>
+            <w:rPr>
+              <w:rFonts w:asciiTheme="minorHAnsi" w:eastAsiaTheme="minorEastAsia" w:hAnsiTheme="minorHAnsi" w:cstheme="minorBidi"/>
+              <w:noProof/>
+              <w:kern w:val="2"/>
+              <w:sz w:val="24"/>
+              <w:szCs w:val="24"/>
+              <w:lang w:val="en-US" w:eastAsia="en-US"/>
+            </w:rPr>
           </w:pPr>
           <w:r>
             <w:fldChar w:fldCharType="begin"/>
@@ -721,19 +724,328 @@
             </w:rPr>
             <w:fldChar w:fldCharType="separate"/>
           </w:r>
-          <w:hyperlink w:anchor="__RefHeading___Toc125_1020719761">
-            <w:r>
-              <w:rPr>
-                <w:rStyle w:val="IndexLink"/>
+          <w:hyperlink w:anchor="_Toc208925915" w:history="1">
+            <w:r>
+              <w:rPr>
+                <w:rStyle w:val="Hyperlink"/>
+                <w:rFonts w:eastAsiaTheme="majorEastAsia"/>
+                <w:noProof/>
               </w:rPr>
               <w:t>Задание 1</w:t>
             </w:r>
             <w:r>
               <w:rPr>
-                <w:rStyle w:val="IndexLink"/>
+                <w:noProof/>
               </w:rPr>
               <w:tab/>
+            </w:r>
+            <w:r>
+              <w:rPr>
+                <w:noProof/>
+              </w:rPr>
+              <w:fldChar w:fldCharType="begin"/>
+            </w:r>
+            <w:r>
+              <w:rPr>
+                <w:noProof/>
+              </w:rPr>
+              <w:instrText xml:space="preserve"> PAGEREF _Toc208925915 \h </w:instrText>
+            </w:r>
+            <w:r>
+              <w:rPr>
+                <w:noProof/>
+              </w:rPr>
+            </w:r>
+            <w:r>
+              <w:rPr>
+                <w:noProof/>
+              </w:rPr>
+              <w:fldChar w:fldCharType="separate"/>
+            </w:r>
+            <w:r>
+              <w:rPr>
+                <w:noProof/>
+              </w:rPr>
               <w:t>2</w:t>
+            </w:r>
+            <w:r>
+              <w:rPr>
+                <w:noProof/>
+              </w:rPr>
+              <w:fldChar w:fldCharType="end"/>
+            </w:r>
+          </w:hyperlink>
+        </w:p>
+        <w:p>
+          <w:pPr>
+            <w:pStyle w:val="TOC2"/>
+            <w:rPr>
+              <w:rFonts w:asciiTheme="minorHAnsi" w:eastAsiaTheme="minorEastAsia" w:hAnsiTheme="minorHAnsi" w:cstheme="minorBidi"/>
+              <w:noProof/>
+              <w:kern w:val="2"/>
+              <w:sz w:val="24"/>
+              <w:szCs w:val="24"/>
+              <w:lang w:val="en-US" w:eastAsia="en-US"/>
+            </w:rPr>
+          </w:pPr>
+          <w:hyperlink w:anchor="_Toc208925916" w:history="1">
+            <w:r>
+              <w:rPr>
+                <w:rStyle w:val="Hyperlink"/>
+                <w:rFonts w:eastAsiaTheme="majorEastAsia"/>
+                <w:noProof/>
+              </w:rPr>
+              <w:t>Постановка задачи.</w:t>
+            </w:r>
+            <w:r>
+              <w:rPr>
+                <w:noProof/>
+              </w:rPr>
+              <w:tab/>
+            </w:r>
+            <w:r>
+              <w:rPr>
+                <w:noProof/>
+              </w:rPr>
+              <w:fldChar w:fldCharType="begin"/>
+            </w:r>
+            <w:r>
+              <w:rPr>
+                <w:noProof/>
+              </w:rPr>
+              <w:instrText xml:space="preserve"> PAGEREF _Toc208925916 \h </w:instrText>
+            </w:r>
+            <w:r>
+              <w:rPr>
+                <w:noProof/>
+              </w:rPr>
+            </w:r>
+            <w:r>
+              <w:rPr>
+                <w:noProof/>
+              </w:rPr>
+              <w:fldChar w:fldCharType="separate"/>
+            </w:r>
+            <w:r>
+              <w:rPr>
+                <w:noProof/>
+              </w:rPr>
+              <w:t>2</w:t>
+            </w:r>
+            <w:r>
+              <w:rPr>
+                <w:noProof/>
+              </w:rPr>
+              <w:fldChar w:fldCharType="end"/>
+            </w:r>
+          </w:hyperlink>
+        </w:p>
+        <w:p>
+          <w:pPr>
+            <w:pStyle w:val="TOC2"/>
+            <w:rPr>
+              <w:rFonts w:asciiTheme="minorHAnsi" w:eastAsiaTheme="minorEastAsia" w:hAnsiTheme="minorHAnsi" w:cstheme="minorBidi"/>
+              <w:noProof/>
+              <w:kern w:val="2"/>
+              <w:sz w:val="24"/>
+              <w:szCs w:val="24"/>
+              <w:lang w:val="en-US" w:eastAsia="en-US"/>
+            </w:rPr>
+          </w:pPr>
+          <w:hyperlink w:anchor="_Toc208925917" w:history="1">
+            <w:r>
+              <w:rPr>
+                <w:rStyle w:val="Hyperlink"/>
+                <w:rFonts w:eastAsiaTheme="majorEastAsia"/>
+                <w:noProof/>
+              </w:rPr>
+              <w:t>Структура файла</w:t>
+            </w:r>
+            <w:r>
+              <w:rPr>
+                <w:noProof/>
+              </w:rPr>
+              <w:tab/>
+            </w:r>
+            <w:r>
+              <w:rPr>
+                <w:noProof/>
+              </w:rPr>
+              <w:fldChar w:fldCharType="begin"/>
+            </w:r>
+            <w:r>
+              <w:rPr>
+                <w:noProof/>
+              </w:rPr>
+              <w:instrText xml:space="preserve"> PAGEREF _Toc208925917 \h </w:instrText>
+            </w:r>
+            <w:r>
+              <w:rPr>
+                <w:noProof/>
+              </w:rPr>
+            </w:r>
+            <w:r>
+              <w:rPr>
+                <w:noProof/>
+              </w:rPr>
+              <w:fldChar w:fldCharType="separate"/>
+            </w:r>
+            <w:r>
+              <w:rPr>
+                <w:noProof/>
+              </w:rPr>
+              <w:t>2</w:t>
+            </w:r>
+            <w:r>
+              <w:rPr>
+                <w:noProof/>
+              </w:rPr>
+              <w:fldChar w:fldCharType="end"/>
+            </w:r>
+          </w:hyperlink>
+        </w:p>
+        <w:p>
+          <w:pPr>
+            <w:pStyle w:val="TOC2"/>
+            <w:rPr>
+              <w:rFonts w:asciiTheme="minorHAnsi" w:eastAsiaTheme="minorEastAsia" w:hAnsiTheme="minorHAnsi" w:cstheme="minorBidi"/>
+              <w:noProof/>
+              <w:kern w:val="2"/>
+              <w:sz w:val="24"/>
+              <w:szCs w:val="24"/>
+              <w:lang w:val="en-US" w:eastAsia="en-US"/>
+            </w:rPr>
+          </w:pPr>
+          <w:hyperlink w:anchor="_Toc208925918" w:history="1">
+            <w:r>
+              <w:rPr>
+                <w:rStyle w:val="Hyperlink"/>
+                <w:rFonts w:eastAsiaTheme="majorEastAsia"/>
+                <w:noProof/>
+              </w:rPr>
+              <w:t>Размер</w:t>
+            </w:r>
+            <w:r>
+              <w:rPr>
+                <w:rStyle w:val="Hyperlink"/>
+                <w:rFonts w:eastAsiaTheme="majorEastAsia"/>
+                <w:noProof/>
+                <w:lang w:val="en-US"/>
+              </w:rPr>
+              <w:t xml:space="preserve"> </w:t>
+            </w:r>
+            <w:r>
+              <w:rPr>
+                <w:rStyle w:val="Hyperlink"/>
+                <w:rFonts w:eastAsiaTheme="majorEastAsia"/>
+                <w:noProof/>
+              </w:rPr>
+              <w:t>файла</w:t>
+            </w:r>
+            <w:r>
+              <w:rPr>
+                <w:noProof/>
+              </w:rPr>
+              <w:tab/>
+            </w:r>
+            <w:r>
+              <w:rPr>
+                <w:noProof/>
+              </w:rPr>
+              <w:fldChar w:fldCharType="begin"/>
+            </w:r>
+            <w:r>
+              <w:rPr>
+                <w:noProof/>
+              </w:rPr>
+              <w:instrText xml:space="preserve"> PAGEREF _Toc208925918 \h </w:instrText>
+            </w:r>
+            <w:r>
+              <w:rPr>
+                <w:noProof/>
+              </w:rPr>
+            </w:r>
+            <w:r>
+              <w:rPr>
+                <w:noProof/>
+              </w:rPr>
+              <w:fldChar w:fldCharType="separate"/>
+            </w:r>
+            <w:r>
+              <w:rPr>
+                <w:noProof/>
+              </w:rPr>
+              <w:t>2</w:t>
+            </w:r>
+            <w:r>
+              <w:rPr>
+                <w:noProof/>
+              </w:rPr>
+              <w:fldChar w:fldCharType="end"/>
+            </w:r>
+          </w:hyperlink>
+        </w:p>
+        <w:p>
+          <w:pPr>
+            <w:pStyle w:val="TOC2"/>
+            <w:rPr>
+              <w:rFonts w:asciiTheme="minorHAnsi" w:eastAsiaTheme="minorEastAsia" w:hAnsiTheme="minorHAnsi" w:cstheme="minorBidi"/>
+              <w:noProof/>
+              <w:kern w:val="2"/>
+              <w:sz w:val="24"/>
+              <w:szCs w:val="24"/>
+              <w:lang w:val="en-US" w:eastAsia="en-US"/>
+            </w:rPr>
+          </w:pPr>
+          <w:hyperlink w:anchor="_Toc208925919" w:history="1">
+            <w:r>
+              <w:rPr>
+                <w:rStyle w:val="Hyperlink"/>
+                <w:rFonts w:eastAsiaTheme="majorEastAsia"/>
+                <w:noProof/>
+              </w:rPr>
+              <w:t>Составление бинарного файла</w:t>
+            </w:r>
+            <w:r>
+              <w:rPr>
+                <w:noProof/>
+              </w:rPr>
+              <w:tab/>
+            </w:r>
+            <w:r>
+              <w:rPr>
+                <w:noProof/>
+              </w:rPr>
+              <w:fldChar w:fldCharType="begin"/>
+            </w:r>
+            <w:r>
+              <w:rPr>
+                <w:noProof/>
+              </w:rPr>
+              <w:instrText xml:space="preserve"> PAGEREF _Toc208925919 \h </w:instrText>
+            </w:r>
+            <w:r>
+              <w:rPr>
+                <w:noProof/>
+              </w:rPr>
+            </w:r>
+            <w:r>
+              <w:rPr>
+                <w:noProof/>
+              </w:rPr>
+              <w:fldChar w:fldCharType="separate"/>
+            </w:r>
+            <w:r>
+              <w:rPr>
+                <w:noProof/>
+              </w:rPr>
+              <w:t>2</w:t>
+            </w:r>
+            <w:r>
+              <w:rPr>
+                <w:noProof/>
+              </w:rPr>
+              <w:fldChar w:fldCharType="end"/>
             </w:r>
           </w:hyperlink>
         </w:p>
@@ -745,45 +1057,6 @@
               <w:tab w:val="right" w:leader="dot" w:pos="9354"/>
             </w:tabs>
           </w:pPr>
-          <w:hyperlink w:anchor="__RefHeading___Toc127_1020719761">
-            <w:r>
-              <w:rPr>
-                <w:rStyle w:val="IndexLink"/>
-              </w:rPr>
-              <w:t xml:space="preserve"> Постановка задачи.</w:t>
-            </w:r>
-            <w:r>
-              <w:rPr>
-                <w:rStyle w:val="IndexLink"/>
-              </w:rPr>
-              <w:tab/>
-              <w:t>2</w:t>
-            </w:r>
-          </w:hyperlink>
-        </w:p>
-        <w:p>
-          <w:pPr>
-            <w:pStyle w:val="TOC2"/>
-            <w:tabs>
-              <w:tab w:val="clear" w:pos="9072"/>
-              <w:tab w:val="right" w:leader="dot" w:pos="9354"/>
-            </w:tabs>
-          </w:pPr>
-          <w:hyperlink w:anchor="__RefHeading___Toc129_1020719761">
-            <w:r>
-              <w:rPr>
-                <w:rStyle w:val="IndexLink"/>
-              </w:rPr>
-              <w:t xml:space="preserve"> Структура файла</w:t>
-            </w:r>
-            <w:r>
-              <w:rPr>
-                <w:rStyle w:val="IndexLink"/>
-              </w:rPr>
-              <w:tab/>
-              <w:t>2</w:t>
-            </w:r>
-          </w:hyperlink>
           <w:r>
             <w:rPr>
               <w:rStyle w:val="IndexLink"/>
@@ -868,47 +1141,277 @@
       <w:pPr>
         <w:pStyle w:val="Heading1"/>
       </w:pPr>
-      <w:bookmarkStart w:id="1" w:name="__RefHeading___Toc125_1020719761"/>
+      <w:bookmarkStart w:id="1" w:name="_Toc208925915"/>
+      <w:r>
+        <w:t>Задание 1</w:t>
+      </w:r>
       <w:bookmarkEnd w:id="1"/>
-      <w:r>
-        <w:t>Задание 1</w:t>
-      </w:r>
     </w:p>
     <w:p>
       <w:pPr>
         <w:pStyle w:val="Heading2"/>
       </w:pPr>
-      <w:bookmarkStart w:id="2" w:name="__RefHeading___Toc127_1020719761"/>
+      <w:r>
+        <w:rPr>
+          <w:sz w:val="28"/>
+          <w:szCs w:val="28"/>
+        </w:rPr>
+        <w:tab/>
+      </w:r>
+      <w:bookmarkStart w:id="2" w:name="_Toc208925916"/>
+      <w:r>
+        <w:t>Постановка задачи.</w:t>
+      </w:r>
       <w:bookmarkEnd w:id="2"/>
-      <w:r>
-        <w:rPr>
-          <w:sz w:val="28"/>
+    </w:p>
+    <w:p>
+      <w:pPr>
+        <w:pStyle w:val="text"/>
+      </w:pPr>
+      <w:r>
+        <w:rPr>
           <w:szCs w:val="28"/>
         </w:rPr>
         <w:tab/>
       </w:r>
       <w:r>
-        <w:t>Постановка задачи.</w:t>
-      </w:r>
+        <w:t>Создать двоичный файл из записей (структура записи определена вариантом). Поле ключа записи в задании варианта подчеркнуто. Заполнить файл данными, используя</w:t>
+      </w:r>
+      <w:r>
+        <w:rPr>
+          <w:szCs w:val="28"/>
+        </w:rPr>
+        <w:t xml:space="preserve"> для поля ключа датчик случайных чисел. Ключи записей в файле уникальны</w:t>
+      </w:r>
+    </w:p>
+    <w:p>
+      <w:pPr>
+        <w:pStyle w:val="Heading2"/>
+      </w:pPr>
+      <w:r>
+        <w:rPr>
+          <w:sz w:val="28"/>
+          <w:szCs w:val="28"/>
+        </w:rPr>
+        <w:tab/>
+      </w:r>
+      <w:bookmarkStart w:id="3" w:name="_Toc208925917"/>
+      <w:r>
+        <w:t>Структура файла</w:t>
+      </w:r>
+      <w:bookmarkEnd w:id="3"/>
     </w:p>
     <w:p>
       <w:pPr>
         <w:pStyle w:val="text"/>
       </w:pPr>
       <w:r>
-        <w:rPr>
-          <w:szCs w:val="28"/>
-        </w:rPr>
         <w:tab/>
       </w:r>
       <w:r>
-        <w:t>Создать двоичный файл из записей (структура записи определена вариантом). Поле ключа записи в задании варианта подчеркнуто. Заполнить файл данными, используя</w:t>
-      </w:r>
-      <w:r>
-        <w:rPr>
-          <w:szCs w:val="28"/>
-        </w:rPr>
-        <w:t xml:space="preserve"> для поля ключа датчик случайных чисел. Ключи записей в файле уникальны</w:t>
+        <w:t xml:space="preserve">Файл состоит из </w:t>
+      </w:r>
+      <w:r>
+        <w:t>записей следующего вида:</w:t>
+      </w:r>
+    </w:p>
+    <w:p>
+      <w:pPr>
+        <w:pStyle w:val="text"/>
+      </w:pPr>
+      <w:r>
+        <w:t xml:space="preserve">Число </w:t>
+      </w:r>
+      <w:r>
+        <w:t xml:space="preserve">– </w:t>
+      </w:r>
+      <w:r>
+        <w:rPr>
+          <w:lang w:val="en-US"/>
+        </w:rPr>
+        <w:t>unsigned</w:t>
+      </w:r>
+      <w:r>
+        <w:t xml:space="preserve"> </w:t>
+      </w:r>
+      <w:r>
+        <w:rPr>
+          <w:lang w:val="en-US"/>
+        </w:rPr>
+        <w:t>int</w:t>
+      </w:r>
+      <w:r>
+        <w:t>_64</w:t>
+      </w:r>
+      <w:r>
+        <w:t xml:space="preserve"> </w:t>
+      </w:r>
+    </w:p>
+    <w:p>
+      <w:pPr>
+        <w:pStyle w:val="text"/>
+      </w:pPr>
+      <w:r>
+        <w:t xml:space="preserve">Автор – строка </w:t>
+      </w:r>
+      <w:r>
+        <w:t xml:space="preserve">вида </w:t>
+      </w:r>
+      <w:r>
+        <w:t xml:space="preserve"> </w:t>
+      </w:r>
+      <w:r>
+        <w:t>“</w:t>
+      </w:r>
+      <w:r>
+        <w:rPr>
+          <w:lang w:val="en-US"/>
+        </w:rPr>
+        <w:t>X</w:t>
+      </w:r>
+      <w:r>
+        <w:t>.</w:t>
+      </w:r>
+      <w:r>
+        <w:rPr>
+          <w:lang w:val="en-US"/>
+        </w:rPr>
+        <w:t>X</w:t>
+      </w:r>
+      <w:r>
+        <w:t>.</w:t>
+      </w:r>
+      <w:r>
+        <w:rPr>
+          <w:lang w:val="en-US"/>
+        </w:rPr>
+        <w:t>Xxxxxx</w:t>
+      </w:r>
+      <w:r>
+        <w:t>…</w:t>
+      </w:r>
+      <w:r>
+        <w:t>”</w:t>
+      </w:r>
+      <w:r>
+        <w:t xml:space="preserve"> </w:t>
+      </w:r>
+      <w:r>
+        <w:t>от 10 до 15</w:t>
+      </w:r>
+      <w:r>
+        <w:t xml:space="preserve"> символов</w:t>
+      </w:r>
+    </w:p>
+    <w:p>
+      <w:pPr>
+        <w:pStyle w:val="text"/>
+      </w:pPr>
+      <w:r>
+        <w:rPr>
+          <w:lang w:val="en-US"/>
+        </w:rPr>
+        <w:t>Escape</w:t>
+      </w:r>
+      <w:r>
+        <w:t xml:space="preserve"> </w:t>
+      </w:r>
+      <w:r>
+        <w:rPr>
+          <w:lang w:val="en-US"/>
+        </w:rPr>
+        <w:t>character</w:t>
+      </w:r>
+      <w:r>
+        <w:t xml:space="preserve"> </w:t>
+      </w:r>
+      <w:r>
+        <w:t xml:space="preserve">– символ </w:t>
+      </w:r>
+      <w:r>
+        <w:t>‘</w:t>
+      </w:r>
+      <w:r>
+        <w:t>\0</w:t>
+      </w:r>
+      <w:r>
+        <w:t>’</w:t>
+      </w:r>
+    </w:p>
+    <w:p>
+      <w:pPr>
+        <w:pStyle w:val="text"/>
+      </w:pPr>
+      <w:r>
+        <w:t xml:space="preserve">Название книги – строка </w:t>
+      </w:r>
+      <w:r>
+        <w:t xml:space="preserve">вида </w:t>
+      </w:r>
+      <w:r>
+        <w:t>“</w:t>
+      </w:r>
+      <w:r>
+        <w:rPr>
+          <w:lang w:val="en-US"/>
+        </w:rPr>
+        <w:t>Xxxxxx</w:t>
+      </w:r>
+      <w:r>
+        <w:t>…</w:t>
+      </w:r>
+      <w:r>
+        <w:t>”</w:t>
+      </w:r>
+      <w:r>
+        <w:t xml:space="preserve"> </w:t>
+      </w:r>
+      <w:r>
+        <w:t xml:space="preserve">от </w:t>
+      </w:r>
+      <w:r>
+        <w:t>10 до 25 символов</w:t>
+      </w:r>
+    </w:p>
+    <w:p>
+      <w:pPr>
+        <w:pStyle w:val="text"/>
+        <w:rPr>
+          <w:lang w:val="en-US"/>
+        </w:rPr>
+      </w:pPr>
+      <w:r>
+        <w:rPr>
+          <w:lang w:val="en-US"/>
+        </w:rPr>
+        <w:t>Escape character</w:t>
+      </w:r>
+      <w:r>
+        <w:rPr>
+          <w:lang w:val="en-US"/>
+        </w:rPr>
+        <w:t xml:space="preserve"> –</w:t>
+      </w:r>
+      <w:r>
+        <w:rPr>
+          <w:lang w:val="en-US"/>
+        </w:rPr>
+        <w:t xml:space="preserve"> </w:t>
+      </w:r>
+      <w:r>
+        <w:t>символ</w:t>
+      </w:r>
+      <w:r>
+        <w:rPr>
+          <w:lang w:val="en-US"/>
+        </w:rPr>
+        <w:t xml:space="preserve"> </w:t>
+      </w:r>
+      <w:r>
+        <w:rPr>
+          <w:lang w:val="en-US"/>
+        </w:rPr>
+        <w:t>‘\0’</w:t>
       </w:r>
     </w:p>
     <w:p>
@@ -918,35 +1421,164 @@
           <w:lang w:val="en-US"/>
         </w:rPr>
       </w:pPr>
-      <w:bookmarkStart w:id="3" w:name="__RefHeading___Toc129_1020719761"/>
-      <w:bookmarkEnd w:id="3"/>
-      <w:r>
-        <w:rPr>
-          <w:sz w:val="28"/>
-          <w:szCs w:val="28"/>
+      <w:r>
+        <w:rPr>
+          <w:lang w:val="en-US"/>
         </w:rPr>
         <w:tab/>
       </w:r>
-      <w:r>
-        <w:t>Структура файла</w:t>
-      </w:r>
+      <w:bookmarkStart w:id="4" w:name="_Toc208925918"/>
+      <w:r>
+        <w:t>Размер</w:t>
+      </w:r>
+      <w:r>
+        <w:rPr>
+          <w:lang w:val="en-US"/>
+        </w:rPr>
+        <w:t xml:space="preserve"> </w:t>
+      </w:r>
+      <w:r>
+        <w:t>файла</w:t>
+      </w:r>
+      <w:bookmarkEnd w:id="4"/>
     </w:p>
     <w:p>
       <w:pPr>
         <w:pStyle w:val="text"/>
       </w:pPr>
       <w:r>
+        <w:t xml:space="preserve">8 байт на </w:t>
+      </w:r>
+      <w:r>
+        <w:rPr>
+          <w:lang w:val="en-US"/>
+        </w:rPr>
+        <w:t>u</w:t>
+      </w:r>
+      <w:r>
+        <w:t>_</w:t>
+      </w:r>
+      <w:r>
+        <w:rPr>
+          <w:lang w:val="en-US"/>
+        </w:rPr>
+        <w:t>i</w:t>
+      </w:r>
+      <w:r>
+        <w:t>64</w:t>
+      </w:r>
+      <w:r>
+        <w:t xml:space="preserve">, от 20 до 40 байт на автора + название. 2 байта на </w:t>
+      </w:r>
+      <w:r>
+        <w:t xml:space="preserve">символ выхода из последовательности. </w:t>
+      </w:r>
+    </w:p>
+    <w:p>
+      <w:pPr>
+        <w:pStyle w:val="text"/>
+      </w:pPr>
+      <w:r>
+        <w:t xml:space="preserve">В итоге, </w:t>
+      </w:r>
+      <w:r>
+        <w:t>30-</w:t>
+      </w:r>
+      <w:r>
+        <w:t>50 байт</w:t>
+      </w:r>
+      <w:r>
+        <w:t xml:space="preserve"> на 1 книгу.</w:t>
+      </w:r>
+    </w:p>
+    <w:p>
+      <w:pPr>
+        <w:pStyle w:val="Heading2"/>
+        <w:ind w:firstLine="708"/>
+        <w:rPr>
+          <w:lang w:val="en-US"/>
+        </w:rPr>
+      </w:pPr>
+      <w:bookmarkStart w:id="5" w:name="_Toc208925919"/>
+      <w:r>
+        <w:t>Составление бинарного файла</w:t>
+      </w:r>
+      <w:bookmarkEnd w:id="5"/>
+    </w:p>
+    <w:p>
+      <w:pPr>
+        <w:pStyle w:val="text"/>
+        <w:rPr>
+          <w:lang w:val="en-US"/>
+        </w:rPr>
+      </w:pPr>
+      <w:r>
+        <w:t xml:space="preserve">Структура </w:t>
+      </w:r>
+      <w:r>
+        <w:t xml:space="preserve">для описания </w:t>
+      </w:r>
+      <w:r>
+        <w:t>книги</w:t>
+      </w:r>
+      <w:r>
+        <w:rPr>
+          <w:lang w:val="en-US"/>
+        </w:rPr>
+        <w:t>:</w:t>
+      </w:r>
+    </w:p>
+    <w:p>
+      <w:pPr>
+        <w:pStyle w:val="text"/>
+      </w:pPr>
+      <w:r>
+        <w:rPr>
+          <w:lang w:val="en-US"/>
+        </w:rPr>
+        <w:lastRenderedPageBreak/>
+        <w:drawing>
+          <wp:inline distT="0" distB="0" distL="0" distR="0" wp14:anchorId="49D8CA2E" wp14:editId="13AFB237">
+            <wp:extent cx="5522824" cy="2649538"/>
+            <wp:effectExtent l="0" t="0" r="0" b="0"/>
+            <wp:docPr id="1906621151" name="Picture 1" descr="A computer screen with white text&#10;&#10;AI-generated content may be incorrect."/>
+            <wp:cNvGraphicFramePr>
+              <a:graphicFrameLocks xmlns:a="http://schemas.openxmlformats.org/drawingml/2006/main" noChangeAspect="1"/>
+            </wp:cNvGraphicFramePr>
+            <a:graphic xmlns:a="http://schemas.openxmlformats.org/drawingml/2006/main">
+              <a:graphicData uri="http://schemas.openxmlformats.org/drawingml/2006/picture">
+                <pic:pic xmlns:pic="http://schemas.openxmlformats.org/drawingml/2006/picture">
+                  <pic:nvPicPr>
+                    <pic:cNvPr id="1906621151" name="Picture 1" descr="A computer screen with white text&#10;&#10;AI-generated content may be incorrect."/>
+                    <pic:cNvPicPr/>
+                  </pic:nvPicPr>
+                  <pic:blipFill>
+                    <a:blip r:embed="rId8"/>
+                    <a:stretch>
+                      <a:fillRect/>
+                    </a:stretch>
+                  </pic:blipFill>
+                  <pic:spPr>
+                    <a:xfrm>
+                      <a:off x="0" y="0"/>
+                      <a:ext cx="5546204" cy="2660754"/>
+                    </a:xfrm>
+                    <a:prstGeom prst="rect">
+                      <a:avLst/>
+                    </a:prstGeom>
+                  </pic:spPr>
+                </pic:pic>
+              </a:graphicData>
+            </a:graphic>
+          </wp:inline>
+        </w:drawing>
+      </w:r>
+      <w:r>
         <w:rPr>
           <w:lang w:val="en-US"/>
         </w:rPr>
         <w:tab/>
       </w:r>
-      <w:r>
-        <w:t xml:space="preserve">Файл состоит из </w:t>
-      </w:r>
-      <w:r>
-        <w:t>записей следующего вида:</w:t>
-      </w:r>
     </w:p>
     <w:p>
       <w:pPr>
@@ -956,99 +1588,52 @@
         </w:rPr>
       </w:pPr>
       <w:r>
-        <w:t xml:space="preserve">Число </w:t>
-      </w:r>
-      <w:r>
-        <w:t xml:space="preserve">– </w:t>
-      </w:r>
-      <w:r>
-        <w:rPr>
-          <w:lang w:val="en-US"/>
-        </w:rPr>
-        <w:t>unsigned</w:t>
-      </w:r>
-      <w:r>
-        <w:t xml:space="preserve"> </w:t>
-      </w:r>
-      <w:r>
-        <w:rPr>
-          <w:lang w:val="en-US"/>
-        </w:rPr>
-        <w:t>int</w:t>
-      </w:r>
-      <w:r>
-        <w:t>_64</w:t>
-      </w:r>
-      <w:r>
-        <w:rPr>
-          <w:lang w:val="en-US"/>
-        </w:rPr>
-        <w:t xml:space="preserve"> (</w:t>
-      </w:r>
-      <w:r>
-        <w:t>первые 8 байт</w:t>
-      </w:r>
-      <w:r>
-        <w:rPr>
-          <w:lang w:val="en-US"/>
-        </w:rPr>
-        <w:t>)</w:t>
+        <w:t>Функция для случайной генерации одной книги:</w:t>
       </w:r>
     </w:p>
     <w:p>
       <w:pPr>
         <w:pStyle w:val="text"/>
-      </w:pPr>
-      <w:r>
-        <w:t xml:space="preserve">Автор – строка </w:t>
-      </w:r>
-      <w:r>
-        <w:t xml:space="preserve">вида </w:t>
-      </w:r>
-      <w:r>
-        <w:t xml:space="preserve"> </w:t>
-      </w:r>
-      <w:r>
-        <w:t>“</w:t>
-      </w:r>
-      <w:r>
-        <w:rPr>
-          <w:lang w:val="en-US"/>
-        </w:rPr>
-        <w:t>X</w:t>
-      </w:r>
-      <w:r>
-        <w:t>.</w:t>
-      </w:r>
-      <w:r>
-        <w:rPr>
-          <w:lang w:val="en-US"/>
-        </w:rPr>
-        <w:t>X</w:t>
-      </w:r>
-      <w:r>
-        <w:t>.</w:t>
-      </w:r>
-      <w:r>
-        <w:rPr>
-          <w:lang w:val="en-US"/>
-        </w:rPr>
-        <w:t>Xxxxxx</w:t>
-      </w:r>
-      <w:r>
-        <w:t>…</w:t>
-      </w:r>
-      <w:r>
-        <w:t>”</w:t>
-      </w:r>
-      <w:r>
-        <w:t xml:space="preserve"> </w:t>
-      </w:r>
-      <w:r>
-        <w:t>от 10 до 15</w:t>
-      </w:r>
-      <w:r>
-        <w:t xml:space="preserve"> символов</w:t>
+        <w:rPr>
+          <w:lang w:val="en-US"/>
+        </w:rPr>
+      </w:pPr>
+      <w:r>
+        <w:drawing>
+          <wp:inline distT="0" distB="0" distL="0" distR="0" wp14:anchorId="12B23245" wp14:editId="367D86C5">
+            <wp:extent cx="5940425" cy="3031490"/>
+            <wp:effectExtent l="0" t="0" r="0" b="0"/>
+            <wp:docPr id="1099448944" name="Picture 1" descr="A computer screen with many colorful text&#10;&#10;AI-generated content may be incorrect."/>
+            <wp:cNvGraphicFramePr>
+              <a:graphicFrameLocks xmlns:a="http://schemas.openxmlformats.org/drawingml/2006/main" noChangeAspect="1"/>
+            </wp:cNvGraphicFramePr>
+            <a:graphic xmlns:a="http://schemas.openxmlformats.org/drawingml/2006/main">
+              <a:graphicData uri="http://schemas.openxmlformats.org/drawingml/2006/picture">
+                <pic:pic xmlns:pic="http://schemas.openxmlformats.org/drawingml/2006/picture">
+                  <pic:nvPicPr>
+                    <pic:cNvPr id="1099448944" name="Picture 1" descr="A computer screen with many colorful text&#10;&#10;AI-generated content may be incorrect."/>
+                    <pic:cNvPicPr/>
+                  </pic:nvPicPr>
+                  <pic:blipFill>
+                    <a:blip r:embed="rId9"/>
+                    <a:stretch>
+                      <a:fillRect/>
+                    </a:stretch>
+                  </pic:blipFill>
+                  <pic:spPr>
+                    <a:xfrm>
+                      <a:off x="0" y="0"/>
+                      <a:ext cx="5940425" cy="3031490"/>
+                    </a:xfrm>
+                    <a:prstGeom prst="rect">
+                      <a:avLst/>
+                    </a:prstGeom>
+                  </pic:spPr>
+                </pic:pic>
+              </a:graphicData>
+            </a:graphic>
+          </wp:inline>
+        </w:drawing>
       </w:r>
     </w:p>
     <w:p>
@@ -1059,40 +1644,10 @@
         </w:rPr>
       </w:pPr>
       <w:r>
-        <w:rPr>
-          <w:lang w:val="en-US"/>
-        </w:rPr>
-        <w:t>Escape</w:t>
-      </w:r>
-      <w:r>
-        <w:t xml:space="preserve"> </w:t>
-      </w:r>
-      <w:r>
-        <w:rPr>
-          <w:lang w:val="en-US"/>
-        </w:rPr>
-        <w:t>character</w:t>
-      </w:r>
-      <w:r>
-        <w:t xml:space="preserve"> </w:t>
-      </w:r>
-      <w:r>
-        <w:t xml:space="preserve">– символ </w:t>
-      </w:r>
-      <w:r>
-        <w:rPr>
-          <w:lang w:val="en-US"/>
-        </w:rPr>
-        <w:t>‘</w:t>
-      </w:r>
-      <w:r>
-        <w:t>\0</w:t>
-      </w:r>
-      <w:r>
-        <w:rPr>
-          <w:lang w:val="en-US"/>
-        </w:rPr>
-        <w:t>’</w:t>
+        <w:t>Функция для создания бинарного файла с данными:</w:t>
+      </w:r>
+      <w:r>
+        <w:tab/>
       </w:r>
     </w:p>
     <w:p>
@@ -1103,63 +1658,113 @@
         </w:rPr>
       </w:pPr>
       <w:r>
-        <w:t xml:space="preserve">Название книги – строка </w:t>
-      </w:r>
-      <w:r>
-        <w:t xml:space="preserve">вида </w:t>
-      </w:r>
-      <w:r>
-        <w:t>“</w:t>
-      </w:r>
-      <w:r>
-        <w:rPr>
-          <w:lang w:val="en-US"/>
-        </w:rPr>
-        <w:t>Xxxxxx</w:t>
-      </w:r>
-      <w:r>
-        <w:t>…</w:t>
-      </w:r>
-      <w:r>
-        <w:t>”</w:t>
-      </w:r>
-      <w:r>
-        <w:t xml:space="preserve"> </w:t>
-      </w:r>
-      <w:r>
-        <w:t xml:space="preserve">от </w:t>
-      </w:r>
-      <w:r>
-        <w:t>10 до 25 символов</w:t>
+        <w:drawing>
+          <wp:inline distT="0" distB="0" distL="0" distR="0" wp14:anchorId="5920E4D4" wp14:editId="444B4EC5">
+            <wp:extent cx="5383213" cy="2476105"/>
+            <wp:effectExtent l="0" t="0" r="0" b="0"/>
+            <wp:docPr id="29596920" name="Picture 1" descr="A screen shot of a computer code&#10;&#10;AI-generated content may be incorrect."/>
+            <wp:cNvGraphicFramePr>
+              <a:graphicFrameLocks xmlns:a="http://schemas.openxmlformats.org/drawingml/2006/main" noChangeAspect="1"/>
+            </wp:cNvGraphicFramePr>
+            <a:graphic xmlns:a="http://schemas.openxmlformats.org/drawingml/2006/main">
+              <a:graphicData uri="http://schemas.openxmlformats.org/drawingml/2006/picture">
+                <pic:pic xmlns:pic="http://schemas.openxmlformats.org/drawingml/2006/picture">
+                  <pic:nvPicPr>
+                    <pic:cNvPr id="29596920" name="Picture 1" descr="A screen shot of a computer code&#10;&#10;AI-generated content may be incorrect."/>
+                    <pic:cNvPicPr/>
+                  </pic:nvPicPr>
+                  <pic:blipFill>
+                    <a:blip r:embed="rId10"/>
+                    <a:stretch>
+                      <a:fillRect/>
+                    </a:stretch>
+                  </pic:blipFill>
+                  <pic:spPr>
+                    <a:xfrm>
+                      <a:off x="0" y="0"/>
+                      <a:ext cx="5385642" cy="2477222"/>
+                    </a:xfrm>
+                    <a:prstGeom prst="rect">
+                      <a:avLst/>
+                    </a:prstGeom>
+                  </pic:spPr>
+                </pic:pic>
+              </a:graphicData>
+            </a:graphic>
+          </wp:inline>
+        </w:drawing>
       </w:r>
     </w:p>
     <w:p>
       <w:pPr>
         <w:pStyle w:val="text"/>
-        <w:rPr>
-          <w:lang w:val="en-US"/>
-        </w:rPr>
-      </w:pPr>
-      <w:r>
-        <w:rPr>
-          <w:lang w:val="en-US"/>
-        </w:rPr>
-        <w:t xml:space="preserve">Escape character – </w:t>
-      </w:r>
-      <w:r>
-        <w:t xml:space="preserve">символ </w:t>
-      </w:r>
-      <w:r>
-        <w:rPr>
-          <w:lang w:val="en-US"/>
-        </w:rPr>
-        <w:t>‘\0’</w:t>
+      </w:pPr>
+    </w:p>
+    <w:p>
+      <w:pPr>
+        <w:pStyle w:val="text"/>
+      </w:pPr>
+    </w:p>
+    <w:p>
+      <w:pPr>
+        <w:pStyle w:val="text"/>
+      </w:pPr>
+    </w:p>
+    <w:p>
+      <w:pPr>
+        <w:pStyle w:val="text"/>
+      </w:pPr>
+      <w:r>
+        <w:lastRenderedPageBreak/>
+        <w:t>Функция считывания информации о всех книгах в файле:</w:t>
+      </w:r>
+    </w:p>
+    <w:p>
+      <w:pPr>
+        <w:pStyle w:val="text"/>
+      </w:pPr>
+      <w:r>
+        <w:drawing>
+          <wp:inline distT="0" distB="0" distL="0" distR="0" wp14:anchorId="38403658" wp14:editId="3F8C4C84">
+            <wp:extent cx="5531772" cy="6343650"/>
+            <wp:effectExtent l="0" t="0" r="0" b="0"/>
+            <wp:docPr id="332927616" name="Picture 1"/>
+            <wp:cNvGraphicFramePr>
+              <a:graphicFrameLocks xmlns:a="http://schemas.openxmlformats.org/drawingml/2006/main" noChangeAspect="1"/>
+            </wp:cNvGraphicFramePr>
+            <a:graphic xmlns:a="http://schemas.openxmlformats.org/drawingml/2006/main">
+              <a:graphicData uri="http://schemas.openxmlformats.org/drawingml/2006/picture">
+                <pic:pic xmlns:pic="http://schemas.openxmlformats.org/drawingml/2006/picture">
+                  <pic:nvPicPr>
+                    <pic:cNvPr id="332927616" name=""/>
+                    <pic:cNvPicPr/>
+                  </pic:nvPicPr>
+                  <pic:blipFill>
+                    <a:blip r:embed="rId11"/>
+                    <a:stretch>
+                      <a:fillRect/>
+                    </a:stretch>
+                  </pic:blipFill>
+                  <pic:spPr>
+                    <a:xfrm>
+                      <a:off x="0" y="0"/>
+                      <a:ext cx="5534970" cy="6347318"/>
+                    </a:xfrm>
+                    <a:prstGeom prst="rect">
+                      <a:avLst/>
+                    </a:prstGeom>
+                  </pic:spPr>
+                </pic:pic>
+              </a:graphicData>
+            </a:graphic>
+          </wp:inline>
+        </w:drawing>
       </w:r>
     </w:p>
     <w:sectPr>
-      <w:footerReference w:type="even" r:id="rId8"/>
-      <w:footerReference w:type="default" r:id="rId9"/>
-      <w:footerReference w:type="first" r:id="rId10"/>
+      <w:footerReference w:type="even" r:id="rId12"/>
+      <w:footerReference w:type="default" r:id="rId13"/>
+      <w:footerReference w:type="first" r:id="rId14"/>
       <w:pgSz w:w="11906" w:h="16838"/>
       <w:pgMar w:top="1134" w:right="850" w:bottom="1134" w:left="1701" w:header="0" w:footer="708" w:gutter="0"/>
       <w:cols w:space="720"/>
@@ -1712,7 +2317,6 @@
     <w:next w:val="Normal"/>
     <w:link w:val="Heading2Char"/>
     <w:uiPriority w:val="9"/>
-    <w:semiHidden/>
     <w:unhideWhenUsed/>
     <w:qFormat/>
     <w:rsid w:val="00BC4D5E"/>
@@ -1915,6 +2519,7 @@
   <w:style w:type="character" w:default="1" w:styleId="DefaultParagraphFont">
     <w:name w:val="Default Paragraph Font"/>
     <w:uiPriority w:val="1"/>
+    <w:semiHidden/>
     <w:unhideWhenUsed/>
   </w:style>
   <w:style w:type="table" w:default="1" w:styleId="TableNormal">
@@ -1957,7 +2562,6 @@
     <w:basedOn w:val="DefaultParagraphFont"/>
     <w:link w:val="Heading2"/>
     <w:uiPriority w:val="9"/>
-    <w:semiHidden/>
     <w:qFormat/>
     <w:rsid w:val="00BC4D5E"/>
     <w:rPr>
@@ -2199,6 +2803,7 @@
   </w:style>
   <w:style w:type="character" w:styleId="Hyperlink">
     <w:name w:val="Hyperlink"/>
+    <w:uiPriority w:val="99"/>
     <w:rPr>
       <w:color w:val="000080"/>
       <w:u w:val="single"/>
@@ -2458,6 +3063,7 @@
   <w:style w:type="paragraph" w:styleId="TOC1">
     <w:name w:val="toc 1"/>
     <w:basedOn w:val="Index"/>
+    <w:uiPriority w:val="39"/>
     <w:pPr>
       <w:tabs>
         <w:tab w:val="right" w:leader="dot" w:pos="9355"/>
@@ -2467,6 +3073,7 @@
   <w:style w:type="paragraph" w:styleId="TOC2">
     <w:name w:val="toc 2"/>
     <w:basedOn w:val="Index"/>
+    <w:uiPriority w:val="39"/>
     <w:pPr>
       <w:tabs>
         <w:tab w:val="right" w:leader="dot" w:pos="9072"/>

</xml_diff>

<commit_message>
refactor: stopped commiting binaries
</commit_message>
<xml_diff>
--- a/Отчет 5.2. Жижикин.docx
+++ b/Отчет 5.2. Жижикин.docx
@@ -1281,12 +1281,14 @@
       <w:r>
         <w:t>.</w:t>
       </w:r>
+      <w:proofErr w:type="spellStart"/>
       <w:r>
         <w:rPr>
           <w:lang w:val="en-US"/>
         </w:rPr>
         <w:t>Xxxxxx</w:t>
       </w:r>
+      <w:proofErr w:type="spellEnd"/>
       <w:r>
         <w:t>…</w:t>
       </w:r>
@@ -1351,12 +1353,14 @@
       <w:r>
         <w:t>“</w:t>
       </w:r>
+      <w:proofErr w:type="spellStart"/>
       <w:r>
         <w:rPr>
           <w:lang w:val="en-US"/>
         </w:rPr>
         <w:t>Xxxxxx</w:t>
       </w:r>
+      <w:proofErr w:type="spellEnd"/>
       <w:r>
         <w:t>…</w:t>
       </w:r>
@@ -1458,12 +1462,14 @@
       <w:r>
         <w:t>_</w:t>
       </w:r>
+      <w:proofErr w:type="spellStart"/>
       <w:r>
         <w:rPr>
           <w:lang w:val="en-US"/>
         </w:rPr>
         <w:t>i</w:t>
       </w:r>
+      <w:proofErr w:type="spellEnd"/>
       <w:r>
         <w:t>64</w:t>
       </w:r>
@@ -1495,9 +1501,6 @@
       <w:pPr>
         <w:pStyle w:val="Heading2"/>
         <w:ind w:firstLine="708"/>
-        <w:rPr>
-          <w:lang w:val="en-US"/>
-        </w:rPr>
       </w:pPr>
       <w:bookmarkStart w:id="5" w:name="_Toc208925919"/>
       <w:r>
@@ -1508,9 +1511,6 @@
     <w:p>
       <w:pPr>
         <w:pStyle w:val="text"/>
-        <w:rPr>
-          <w:lang w:val="en-US"/>
-        </w:rPr>
       </w:pPr>
       <w:r>
         <w:t xml:space="preserve">Структура </w:t>
@@ -1522,9 +1522,6 @@
         <w:t>книги</w:t>
       </w:r>
       <w:r>
-        <w:rPr>
-          <w:lang w:val="en-US"/>
-        </w:rPr>
         <w:t>:</w:t>
       </w:r>
     </w:p>
@@ -1534,6 +1531,7 @@
       </w:pPr>
       <w:r>
         <w:rPr>
+          <w:noProof/>
           <w:lang w:val="en-US"/>
         </w:rPr>
         <w:lastRenderedPageBreak/>
@@ -1583,9 +1581,6 @@
     <w:p>
       <w:pPr>
         <w:pStyle w:val="text"/>
-        <w:rPr>
-          <w:lang w:val="en-US"/>
-        </w:rPr>
       </w:pPr>
       <w:r>
         <w:t>Функция для случайной генерации одной книги:</w:t>
@@ -1599,6 +1594,9 @@
         </w:rPr>
       </w:pPr>
       <w:r>
+        <w:rPr>
+          <w:noProof/>
+        </w:rPr>
         <w:drawing>
           <wp:inline distT="0" distB="0" distL="0" distR="0" wp14:anchorId="12B23245" wp14:editId="367D86C5">
             <wp:extent cx="5940425" cy="3031490"/>
@@ -1639,9 +1637,6 @@
     <w:p>
       <w:pPr>
         <w:pStyle w:val="text"/>
-        <w:rPr>
-          <w:lang w:val="en-US"/>
-        </w:rPr>
       </w:pPr>
       <w:r>
         <w:t>Функция для создания бинарного файла с данными:</w:t>
@@ -1658,6 +1653,9 @@
         </w:rPr>
       </w:pPr>
       <w:r>
+        <w:rPr>
+          <w:noProof/>
+        </w:rPr>
         <w:drawing>
           <wp:inline distT="0" distB="0" distL="0" distR="0" wp14:anchorId="5920E4D4" wp14:editId="444B4EC5">
             <wp:extent cx="5383213" cy="2476105"/>
@@ -1725,10 +1723,10 @@
       </w:pPr>
       <w:r>
         <w:drawing>
-          <wp:inline distT="0" distB="0" distL="0" distR="0" wp14:anchorId="38403658" wp14:editId="3F8C4C84">
-            <wp:extent cx="5531772" cy="6343650"/>
+          <wp:inline distT="0" distB="0" distL="0" distR="0" wp14:anchorId="234183AC" wp14:editId="699393C6">
+            <wp:extent cx="5940425" cy="7625080"/>
             <wp:effectExtent l="0" t="0" r="0" b="0"/>
-            <wp:docPr id="332927616" name="Picture 1"/>
+            <wp:docPr id="1752094597" name="Picture 1" descr="A screen shot of a computer program&#10;&#10;AI-generated content may be incorrect."/>
             <wp:cNvGraphicFramePr>
               <a:graphicFrameLocks xmlns:a="http://schemas.openxmlformats.org/drawingml/2006/main" noChangeAspect="1"/>
             </wp:cNvGraphicFramePr>
@@ -1736,7 +1734,7 @@
               <a:graphicData uri="http://schemas.openxmlformats.org/drawingml/2006/picture">
                 <pic:pic xmlns:pic="http://schemas.openxmlformats.org/drawingml/2006/picture">
                   <pic:nvPicPr>
-                    <pic:cNvPr id="332927616" name=""/>
+                    <pic:cNvPr id="1752094597" name="Picture 1" descr="A screen shot of a computer program&#10;&#10;AI-generated content may be incorrect."/>
                     <pic:cNvPicPr/>
                   </pic:nvPicPr>
                   <pic:blipFill>
@@ -1748,7 +1746,7 @@
                   <pic:spPr>
                     <a:xfrm>
                       <a:off x="0" y="0"/>
-                      <a:ext cx="5534970" cy="6347318"/>
+                      <a:ext cx="5940425" cy="7625080"/>
                     </a:xfrm>
                     <a:prstGeom prst="rect">
                       <a:avLst/>

</xml_diff>

<commit_message>
feat: add linear search
</commit_message>
<xml_diff>
--- a/Отчет 5.2. Жижикин.docx
+++ b/Отчет 5.2. Жижикин.docx
@@ -2606,7 +2606,7 @@
       </w:pPr>
       <w:r>
         <w:rPr/>
-        <w:t>Код функции поиска</w:t>
+        <w:t>Код линейного поиска</w:t>
       </w:r>
     </w:p>
     <w:p>
@@ -2616,13 +2616,124 @@
       </w:pPr>
       <w:r>
         <w:rPr/>
-        <w:t>фыв</w:t>
+        <w:t>Для начала, изменим структуру Book, чтобы ее метод print поддерживал «несуществующую» книгу:</w:t>
+      </w:r>
+    </w:p>
+    <w:p>
+      <w:pPr>
+        <w:pStyle w:val="text"/>
+        <w:rPr/>
+      </w:pPr>
+      <w:r>
+        <w:drawing>
+          <wp:anchor behindDoc="0" distT="0" distB="0" distL="0" distR="0" simplePos="0" locked="0" layoutInCell="0" allowOverlap="1" relativeHeight="11">
+            <wp:simplePos x="0" y="0"/>
+            <wp:positionH relativeFrom="column">
+              <wp:align>center</wp:align>
+            </wp:positionH>
+            <wp:positionV relativeFrom="paragraph">
+              <wp:posOffset>635</wp:posOffset>
+            </wp:positionV>
+            <wp:extent cx="5940425" cy="2946400"/>
+            <wp:effectExtent l="0" t="0" r="0" b="0"/>
+            <wp:wrapSquare wrapText="largest"/>
+            <wp:docPr id="10" name="Image7" descr=""/>
+            <wp:cNvGraphicFramePr>
+              <a:graphicFrameLocks xmlns:a="http://schemas.openxmlformats.org/drawingml/2006/main" noChangeAspect="1"/>
+            </wp:cNvGraphicFramePr>
+            <a:graphic xmlns:a="http://schemas.openxmlformats.org/drawingml/2006/main">
+              <a:graphicData uri="http://schemas.openxmlformats.org/drawingml/2006/picture">
+                <pic:pic xmlns:pic="http://schemas.openxmlformats.org/drawingml/2006/picture">
+                  <pic:nvPicPr>
+                    <pic:cNvPr id="10" name="Image7" descr=""/>
+                    <pic:cNvPicPr>
+                      <a:picLocks noChangeAspect="1" noChangeArrowheads="1"/>
+                    </pic:cNvPicPr>
+                  </pic:nvPicPr>
+                  <pic:blipFill>
+                    <a:blip r:embed="rId10"/>
+                    <a:stretch>
+                      <a:fillRect/>
+                    </a:stretch>
+                  </pic:blipFill>
+                  <pic:spPr bwMode="auto">
+                    <a:xfrm>
+                      <a:off x="0" y="0"/>
+                      <a:ext cx="5940425" cy="2946400"/>
+                    </a:xfrm>
+                    <a:prstGeom prst="rect">
+                      <a:avLst/>
+                    </a:prstGeom>
+                  </pic:spPr>
+                </pic:pic>
+              </a:graphicData>
+            </a:graphic>
+          </wp:anchor>
+        </w:drawing>
+      </w:r>
+      <w:r>
+        <w:rPr/>
+        <w:t>Функция линейного поиска:</w:t>
+      </w:r>
+    </w:p>
+    <w:p>
+      <w:pPr>
+        <w:pStyle w:val="text"/>
+        <w:rPr/>
+      </w:pPr>
+      <w:r>
+        <w:rPr/>
+        <w:drawing>
+          <wp:anchor behindDoc="0" distT="0" distB="0" distL="0" distR="0" simplePos="0" locked="0" layoutInCell="0" allowOverlap="1" relativeHeight="12">
+            <wp:simplePos x="0" y="0"/>
+            <wp:positionH relativeFrom="column">
+              <wp:posOffset>3175</wp:posOffset>
+            </wp:positionH>
+            <wp:positionV relativeFrom="paragraph">
+              <wp:posOffset>635</wp:posOffset>
+            </wp:positionV>
+            <wp:extent cx="5172075" cy="1466850"/>
+            <wp:effectExtent l="0" t="0" r="0" b="0"/>
+            <wp:wrapSquare wrapText="largest"/>
+            <wp:docPr id="11" name="Image8" descr=""/>
+            <wp:cNvGraphicFramePr>
+              <a:graphicFrameLocks xmlns:a="http://schemas.openxmlformats.org/drawingml/2006/main" noChangeAspect="1"/>
+            </wp:cNvGraphicFramePr>
+            <a:graphic xmlns:a="http://schemas.openxmlformats.org/drawingml/2006/main">
+              <a:graphicData uri="http://schemas.openxmlformats.org/drawingml/2006/picture">
+                <pic:pic xmlns:pic="http://schemas.openxmlformats.org/drawingml/2006/picture">
+                  <pic:nvPicPr>
+                    <pic:cNvPr id="11" name="Image8" descr=""/>
+                    <pic:cNvPicPr>
+                      <a:picLocks noChangeAspect="1" noChangeArrowheads="1"/>
+                    </pic:cNvPicPr>
+                  </pic:nvPicPr>
+                  <pic:blipFill>
+                    <a:blip r:embed="rId11"/>
+                    <a:stretch>
+                      <a:fillRect/>
+                    </a:stretch>
+                  </pic:blipFill>
+                  <pic:spPr bwMode="auto">
+                    <a:xfrm>
+                      <a:off x="0" y="0"/>
+                      <a:ext cx="5172075" cy="1466850"/>
+                    </a:xfrm>
+                    <a:prstGeom prst="rect">
+                      <a:avLst/>
+                    </a:prstGeom>
+                  </pic:spPr>
+                </pic:pic>
+              </a:graphicData>
+            </a:graphic>
+          </wp:anchor>
+        </w:drawing>
       </w:r>
     </w:p>
     <w:sectPr>
-      <w:footerReference w:type="even" r:id="rId10"/>
-      <w:footerReference w:type="default" r:id="rId11"/>
-      <w:footerReference w:type="first" r:id="rId12"/>
+      <w:footerReference w:type="even" r:id="rId12"/>
+      <w:footerReference w:type="default" r:id="rId13"/>
+      <w:footerReference w:type="first" r:id="rId14"/>
       <w:type w:val="nextPage"/>
       <w:pgSz w:w="11906" w:h="16838"/>
       <w:pgMar w:left="1701" w:right="850" w:gutter="0" w:header="0" w:top="1134" w:footer="708" w:bottom="1134"/>

</xml_diff>

<commit_message>
feat: finished task 2
</commit_message>
<xml_diff>
--- a/Отчет 5.2. Жижикин.docx
+++ b/Отчет 5.2. Жижикин.docx
@@ -2682,7 +2682,6 @@
         <w:rPr/>
       </w:pPr>
       <w:r>
-        <w:rPr/>
         <w:drawing>
           <wp:anchor behindDoc="0" distT="0" distB="0" distL="0" distR="0" simplePos="0" locked="0" layoutInCell="0" allowOverlap="1" relativeHeight="12">
             <wp:simplePos x="0" y="0"/>
@@ -2694,7 +2693,7 @@
             </wp:positionV>
             <wp:extent cx="5172075" cy="1466850"/>
             <wp:effectExtent l="0" t="0" r="0" b="0"/>
-            <wp:wrapSquare wrapText="largest"/>
+            <wp:wrapTopAndBottom/>
             <wp:docPr id="11" name="Image8" descr=""/>
             <wp:cNvGraphicFramePr>
               <a:graphicFrameLocks xmlns:a="http://schemas.openxmlformats.org/drawingml/2006/main" noChangeAspect="1"/>
@@ -2728,12 +2727,676 @@
             </a:graphic>
           </wp:anchor>
         </w:drawing>
+        <w:drawing>
+          <wp:anchor behindDoc="0" distT="0" distB="0" distL="0" distR="0" simplePos="0" locked="0" layoutInCell="0" allowOverlap="1" relativeHeight="13">
+            <wp:simplePos x="0" y="0"/>
+            <wp:positionH relativeFrom="column">
+              <wp:posOffset>36195</wp:posOffset>
+            </wp:positionH>
+            <wp:positionV relativeFrom="paragraph">
+              <wp:posOffset>1694815</wp:posOffset>
+            </wp:positionV>
+            <wp:extent cx="5124450" cy="2559685"/>
+            <wp:effectExtent l="0" t="0" r="0" b="0"/>
+            <wp:wrapTopAndBottom/>
+            <wp:docPr id="12" name="Image9" descr=""/>
+            <wp:cNvGraphicFramePr>
+              <a:graphicFrameLocks xmlns:a="http://schemas.openxmlformats.org/drawingml/2006/main" noChangeAspect="1"/>
+            </wp:cNvGraphicFramePr>
+            <a:graphic xmlns:a="http://schemas.openxmlformats.org/drawingml/2006/main">
+              <a:graphicData uri="http://schemas.openxmlformats.org/drawingml/2006/picture">
+                <pic:pic xmlns:pic="http://schemas.openxmlformats.org/drawingml/2006/picture">
+                  <pic:nvPicPr>
+                    <pic:cNvPr id="12" name="Image9" descr=""/>
+                    <pic:cNvPicPr>
+                      <a:picLocks noChangeAspect="1" noChangeArrowheads="1"/>
+                    </pic:cNvPicPr>
+                  </pic:nvPicPr>
+                  <pic:blipFill>
+                    <a:blip r:embed="rId12"/>
+                    <a:stretch>
+                      <a:fillRect/>
+                    </a:stretch>
+                  </pic:blipFill>
+                  <pic:spPr bwMode="auto">
+                    <a:xfrm>
+                      <a:off x="0" y="0"/>
+                      <a:ext cx="5124450" cy="2559685"/>
+                    </a:xfrm>
+                    <a:prstGeom prst="rect">
+                      <a:avLst/>
+                    </a:prstGeom>
+                  </pic:spPr>
+                </pic:pic>
+              </a:graphicData>
+            </a:graphic>
+          </wp:anchor>
+        </w:drawing>
+      </w:r>
+      <w:r>
+        <w:rPr/>
+        <w:t>Функция main с замером времени:</w:t>
+      </w:r>
+    </w:p>
+    <w:p>
+      <w:pPr>
+        <w:pStyle w:val="text"/>
+        <w:rPr/>
+      </w:pPr>
+      <w:r>
+        <w:rPr/>
+        <w:t>Вывод в консоль для 100 книг:</w:t>
+      </w:r>
+    </w:p>
+    <w:p>
+      <w:pPr>
+        <w:pStyle w:val="text"/>
+        <w:rPr/>
+      </w:pPr>
+      <w:r>
+        <w:drawing>
+          <wp:anchor behindDoc="0" distT="0" distB="0" distL="0" distR="0" simplePos="0" locked="0" layoutInCell="0" allowOverlap="1" relativeHeight="14">
+            <wp:simplePos x="0" y="0"/>
+            <wp:positionH relativeFrom="column">
+              <wp:posOffset>45720</wp:posOffset>
+            </wp:positionH>
+            <wp:positionV relativeFrom="paragraph">
+              <wp:posOffset>635</wp:posOffset>
+            </wp:positionV>
+            <wp:extent cx="5124450" cy="1295400"/>
+            <wp:effectExtent l="0" t="0" r="0" b="0"/>
+            <wp:wrapTopAndBottom/>
+            <wp:docPr id="13" name="Image10" descr=""/>
+            <wp:cNvGraphicFramePr>
+              <a:graphicFrameLocks xmlns:a="http://schemas.openxmlformats.org/drawingml/2006/main" noChangeAspect="1"/>
+            </wp:cNvGraphicFramePr>
+            <a:graphic xmlns:a="http://schemas.openxmlformats.org/drawingml/2006/main">
+              <a:graphicData uri="http://schemas.openxmlformats.org/drawingml/2006/picture">
+                <pic:pic xmlns:pic="http://schemas.openxmlformats.org/drawingml/2006/picture">
+                  <pic:nvPicPr>
+                    <pic:cNvPr id="13" name="Image10" descr=""/>
+                    <pic:cNvPicPr>
+                      <a:picLocks noChangeAspect="1" noChangeArrowheads="1"/>
+                    </pic:cNvPicPr>
+                  </pic:nvPicPr>
+                  <pic:blipFill>
+                    <a:blip r:embed="rId13"/>
+                    <a:stretch>
+                      <a:fillRect/>
+                    </a:stretch>
+                  </pic:blipFill>
+                  <pic:spPr bwMode="auto">
+                    <a:xfrm>
+                      <a:off x="0" y="0"/>
+                      <a:ext cx="5124450" cy="1295400"/>
+                    </a:xfrm>
+                    <a:prstGeom prst="rect">
+                      <a:avLst/>
+                    </a:prstGeom>
+                  </pic:spPr>
+                </pic:pic>
+              </a:graphicData>
+            </a:graphic>
+          </wp:anchor>
+        </w:drawing>
+      </w:r>
+      <w:r>
+        <w:rPr/>
+        <w:t>Вывод в консоль для 1000 книг:</w:t>
+      </w:r>
+    </w:p>
+    <w:p>
+      <w:pPr>
+        <w:pStyle w:val="text"/>
+        <w:rPr/>
+      </w:pPr>
+      <w:r>
+        <w:drawing>
+          <wp:anchor behindDoc="0" distT="0" distB="0" distL="0" distR="0" simplePos="0" locked="0" layoutInCell="0" allowOverlap="1" relativeHeight="15">
+            <wp:simplePos x="0" y="0"/>
+            <wp:positionH relativeFrom="column">
+              <wp:posOffset>36195</wp:posOffset>
+            </wp:positionH>
+            <wp:positionV relativeFrom="paragraph">
+              <wp:posOffset>635</wp:posOffset>
+            </wp:positionV>
+            <wp:extent cx="5086350" cy="1285875"/>
+            <wp:effectExtent l="0" t="0" r="0" b="0"/>
+            <wp:wrapTopAndBottom/>
+            <wp:docPr id="14" name="Image11" descr=""/>
+            <wp:cNvGraphicFramePr>
+              <a:graphicFrameLocks xmlns:a="http://schemas.openxmlformats.org/drawingml/2006/main" noChangeAspect="1"/>
+            </wp:cNvGraphicFramePr>
+            <a:graphic xmlns:a="http://schemas.openxmlformats.org/drawingml/2006/main">
+              <a:graphicData uri="http://schemas.openxmlformats.org/drawingml/2006/picture">
+                <pic:pic xmlns:pic="http://schemas.openxmlformats.org/drawingml/2006/picture">
+                  <pic:nvPicPr>
+                    <pic:cNvPr id="14" name="Image11" descr=""/>
+                    <pic:cNvPicPr>
+                      <a:picLocks noChangeAspect="1" noChangeArrowheads="1"/>
+                    </pic:cNvPicPr>
+                  </pic:nvPicPr>
+                  <pic:blipFill>
+                    <a:blip r:embed="rId14"/>
+                    <a:stretch>
+                      <a:fillRect/>
+                    </a:stretch>
+                  </pic:blipFill>
+                  <pic:spPr bwMode="auto">
+                    <a:xfrm>
+                      <a:off x="0" y="0"/>
+                      <a:ext cx="5086350" cy="1285875"/>
+                    </a:xfrm>
+                    <a:prstGeom prst="rect">
+                      <a:avLst/>
+                    </a:prstGeom>
+                  </pic:spPr>
+                </pic:pic>
+              </a:graphicData>
+            </a:graphic>
+          </wp:anchor>
+        </w:drawing>
+      </w:r>
+      <w:r>
+        <w:rPr/>
+        <w:t>Вывод в консоль для 10000 книг:</w:t>
+      </w:r>
+    </w:p>
+    <w:p>
+      <w:pPr>
+        <w:pStyle w:val="Heading2"/>
+        <w:rPr/>
+      </w:pPr>
+      <w:r>
+        <w:drawing>
+          <wp:anchor behindDoc="0" distT="0" distB="0" distL="0" distR="0" simplePos="0" locked="0" layoutInCell="0" allowOverlap="1" relativeHeight="16">
+            <wp:simplePos x="0" y="0"/>
+            <wp:positionH relativeFrom="column">
+              <wp:posOffset>31750</wp:posOffset>
+            </wp:positionH>
+            <wp:positionV relativeFrom="paragraph">
+              <wp:posOffset>635</wp:posOffset>
+            </wp:positionV>
+            <wp:extent cx="5191125" cy="1314450"/>
+            <wp:effectExtent l="0" t="0" r="0" b="0"/>
+            <wp:wrapTopAndBottom/>
+            <wp:docPr id="15" name="Image12" descr=""/>
+            <wp:cNvGraphicFramePr>
+              <a:graphicFrameLocks xmlns:a="http://schemas.openxmlformats.org/drawingml/2006/main" noChangeAspect="1"/>
+            </wp:cNvGraphicFramePr>
+            <a:graphic xmlns:a="http://schemas.openxmlformats.org/drawingml/2006/main">
+              <a:graphicData uri="http://schemas.openxmlformats.org/drawingml/2006/picture">
+                <pic:pic xmlns:pic="http://schemas.openxmlformats.org/drawingml/2006/picture">
+                  <pic:nvPicPr>
+                    <pic:cNvPr id="15" name="Image12" descr=""/>
+                    <pic:cNvPicPr>
+                      <a:picLocks noChangeAspect="1" noChangeArrowheads="1"/>
+                    </pic:cNvPicPr>
+                  </pic:nvPicPr>
+                  <pic:blipFill>
+                    <a:blip r:embed="rId15"/>
+                    <a:stretch>
+                      <a:fillRect/>
+                    </a:stretch>
+                  </pic:blipFill>
+                  <pic:spPr bwMode="auto">
+                    <a:xfrm>
+                      <a:off x="0" y="0"/>
+                      <a:ext cx="5191125" cy="1314450"/>
+                    </a:xfrm>
+                    <a:prstGeom prst="rect">
+                      <a:avLst/>
+                    </a:prstGeom>
+                  </pic:spPr>
+                </pic:pic>
+              </a:graphicData>
+            </a:graphic>
+          </wp:anchor>
+        </w:drawing>
+      </w:r>
+      <w:r>
+        <w:rPr/>
+        <w:t>Таблица с замерами</w:t>
+      </w:r>
+    </w:p>
+    <w:p>
+      <w:pPr>
+        <w:pStyle w:val="text"/>
+        <w:rPr/>
+      </w:pPr>
+      <w:r>
+        <w:rPr/>
+        <w:t>Для худшего случая:</w:t>
+      </w:r>
+    </w:p>
+    <w:tbl>
+      <w:tblPr>
+        <w:tblW w:w="8070" w:type="dxa"/>
+        <w:jc w:val="left"/>
+        <w:tblInd w:w="55" w:type="dxa"/>
+        <w:tblLayout w:type="fixed"/>
+        <w:tblCellMar>
+          <w:top w:w="55" w:type="dxa"/>
+          <w:left w:w="55" w:type="dxa"/>
+          <w:bottom w:w="55" w:type="dxa"/>
+          <w:right w:w="55" w:type="dxa"/>
+        </w:tblCellMar>
+      </w:tblPr>
+      <w:tblGrid>
+        <w:gridCol w:w="1500"/>
+        <w:gridCol w:w="1440"/>
+        <w:gridCol w:w="1440"/>
+        <w:gridCol w:w="1440"/>
+        <w:gridCol w:w="2250"/>
+      </w:tblGrid>
+      <w:tr>
+        <w:trPr/>
+        <w:tc>
+          <w:tcPr>
+            <w:tcW w:w="1500" w:type="dxa"/>
+            <w:tcBorders>
+              <w:top w:val="single" w:sz="4" w:space="0" w:color="000000"/>
+              <w:left w:val="single" w:sz="4" w:space="0" w:color="000000"/>
+              <w:bottom w:val="single" w:sz="4" w:space="0" w:color="000000"/>
+            </w:tcBorders>
+          </w:tcPr>
+          <w:p>
+            <w:pPr>
+              <w:pStyle w:val="text"/>
+              <w:jc w:val="center"/>
+              <w:rPr/>
+            </w:pPr>
+            <w:r>
+              <w:rPr/>
+              <w:t>Кол-во книг</w:t>
+            </w:r>
+          </w:p>
+        </w:tc>
+        <w:tc>
+          <w:tcPr>
+            <w:tcW w:w="4320" w:type="dxa"/>
+            <w:gridSpan w:val="3"/>
+            <w:tcBorders>
+              <w:top w:val="single" w:sz="4" w:space="0" w:color="000000"/>
+              <w:left w:val="single" w:sz="4" w:space="0" w:color="000000"/>
+              <w:bottom w:val="single" w:sz="4" w:space="0" w:color="000000"/>
+            </w:tcBorders>
+          </w:tcPr>
+          <w:p>
+            <w:pPr>
+              <w:pStyle w:val="text"/>
+              <w:jc w:val="center"/>
+              <w:rPr/>
+            </w:pPr>
+            <w:r>
+              <w:rPr/>
+              <w:t>Замеры (ms)</w:t>
+            </w:r>
+          </w:p>
+        </w:tc>
+        <w:tc>
+          <w:tcPr>
+            <w:tcW w:w="2250" w:type="dxa"/>
+            <w:tcBorders>
+              <w:top w:val="single" w:sz="4" w:space="0" w:color="000000"/>
+              <w:left w:val="single" w:sz="4" w:space="0" w:color="000000"/>
+              <w:bottom w:val="single" w:sz="4" w:space="0" w:color="000000"/>
+              <w:right w:val="single" w:sz="4" w:space="0" w:color="000000"/>
+            </w:tcBorders>
+          </w:tcPr>
+          <w:p>
+            <w:pPr>
+              <w:pStyle w:val="text"/>
+              <w:jc w:val="center"/>
+              <w:rPr/>
+            </w:pPr>
+            <w:r>
+              <w:rPr/>
+              <w:t>В среднем(ms)</w:t>
+            </w:r>
+          </w:p>
+        </w:tc>
+      </w:tr>
+      <w:tr>
+        <w:trPr/>
+        <w:tc>
+          <w:tcPr>
+            <w:tcW w:w="1500" w:type="dxa"/>
+            <w:tcBorders>
+              <w:left w:val="single" w:sz="4" w:space="0" w:color="000000"/>
+              <w:bottom w:val="single" w:sz="4" w:space="0" w:color="000000"/>
+            </w:tcBorders>
+          </w:tcPr>
+          <w:p>
+            <w:pPr>
+              <w:pStyle w:val="text"/>
+              <w:jc w:val="center"/>
+              <w:rPr/>
+            </w:pPr>
+            <w:r>
+              <w:rPr/>
+              <w:t>100</w:t>
+            </w:r>
+          </w:p>
+        </w:tc>
+        <w:tc>
+          <w:tcPr>
+            <w:tcW w:w="1440" w:type="dxa"/>
+            <w:tcBorders>
+              <w:left w:val="single" w:sz="4" w:space="0" w:color="000000"/>
+              <w:bottom w:val="single" w:sz="4" w:space="0" w:color="000000"/>
+            </w:tcBorders>
+          </w:tcPr>
+          <w:p>
+            <w:pPr>
+              <w:pStyle w:val="text"/>
+              <w:jc w:val="center"/>
+              <w:rPr/>
+            </w:pPr>
+            <w:r>
+              <w:rPr/>
+              <w:t>0.083</w:t>
+            </w:r>
+          </w:p>
+        </w:tc>
+        <w:tc>
+          <w:tcPr>
+            <w:tcW w:w="1440" w:type="dxa"/>
+            <w:tcBorders>
+              <w:left w:val="single" w:sz="4" w:space="0" w:color="000000"/>
+              <w:bottom w:val="single" w:sz="4" w:space="0" w:color="000000"/>
+            </w:tcBorders>
+          </w:tcPr>
+          <w:p>
+            <w:pPr>
+              <w:pStyle w:val="text"/>
+              <w:jc w:val="center"/>
+              <w:rPr/>
+            </w:pPr>
+            <w:r>
+              <w:rPr/>
+              <w:t>0.058</w:t>
+            </w:r>
+          </w:p>
+        </w:tc>
+        <w:tc>
+          <w:tcPr>
+            <w:tcW w:w="1440" w:type="dxa"/>
+            <w:tcBorders>
+              <w:left w:val="single" w:sz="4" w:space="0" w:color="000000"/>
+              <w:bottom w:val="single" w:sz="4" w:space="0" w:color="000000"/>
+            </w:tcBorders>
+          </w:tcPr>
+          <w:p>
+            <w:pPr>
+              <w:pStyle w:val="text"/>
+              <w:jc w:val="center"/>
+              <w:rPr/>
+            </w:pPr>
+            <w:r>
+              <w:rPr/>
+              <w:t>0.056</w:t>
+            </w:r>
+          </w:p>
+        </w:tc>
+        <w:tc>
+          <w:tcPr>
+            <w:tcW w:w="2250" w:type="dxa"/>
+            <w:tcBorders>
+              <w:left w:val="single" w:sz="4" w:space="0" w:color="000000"/>
+              <w:bottom w:val="single" w:sz="4" w:space="0" w:color="000000"/>
+              <w:right w:val="single" w:sz="4" w:space="0" w:color="000000"/>
+            </w:tcBorders>
+          </w:tcPr>
+          <w:p>
+            <w:pPr>
+              <w:pStyle w:val="text"/>
+              <w:jc w:val="center"/>
+              <w:rPr/>
+            </w:pPr>
+            <w:r>
+              <w:rPr/>
+              <w:t>0.06</w:t>
+            </w:r>
+            <w:r>
+              <w:rPr/>
+              <w:t>6</w:t>
+            </w:r>
+          </w:p>
+        </w:tc>
+      </w:tr>
+      <w:tr>
+        <w:trPr/>
+        <w:tc>
+          <w:tcPr>
+            <w:tcW w:w="1500" w:type="dxa"/>
+            <w:tcBorders>
+              <w:left w:val="single" w:sz="4" w:space="0" w:color="000000"/>
+              <w:bottom w:val="single" w:sz="4" w:space="0" w:color="000000"/>
+            </w:tcBorders>
+          </w:tcPr>
+          <w:p>
+            <w:pPr>
+              <w:pStyle w:val="text"/>
+              <w:jc w:val="center"/>
+              <w:rPr/>
+            </w:pPr>
+            <w:r>
+              <w:rPr/>
+              <w:t>1000</w:t>
+            </w:r>
+          </w:p>
+        </w:tc>
+        <w:tc>
+          <w:tcPr>
+            <w:tcW w:w="1440" w:type="dxa"/>
+            <w:tcBorders>
+              <w:left w:val="single" w:sz="4" w:space="0" w:color="000000"/>
+              <w:bottom w:val="single" w:sz="4" w:space="0" w:color="000000"/>
+            </w:tcBorders>
+          </w:tcPr>
+          <w:p>
+            <w:pPr>
+              <w:pStyle w:val="text"/>
+              <w:jc w:val="center"/>
+              <w:rPr/>
+            </w:pPr>
+            <w:r>
+              <w:rPr/>
+              <w:t>0.615</w:t>
+            </w:r>
+          </w:p>
+        </w:tc>
+        <w:tc>
+          <w:tcPr>
+            <w:tcW w:w="1440" w:type="dxa"/>
+            <w:tcBorders>
+              <w:left w:val="single" w:sz="4" w:space="0" w:color="000000"/>
+              <w:bottom w:val="single" w:sz="4" w:space="0" w:color="000000"/>
+            </w:tcBorders>
+          </w:tcPr>
+          <w:p>
+            <w:pPr>
+              <w:pStyle w:val="text"/>
+              <w:jc w:val="center"/>
+              <w:rPr/>
+            </w:pPr>
+            <w:r>
+              <w:rPr/>
+              <w:t>0.615</w:t>
+            </w:r>
+          </w:p>
+        </w:tc>
+        <w:tc>
+          <w:tcPr>
+            <w:tcW w:w="1440" w:type="dxa"/>
+            <w:tcBorders>
+              <w:left w:val="single" w:sz="4" w:space="0" w:color="000000"/>
+              <w:bottom w:val="single" w:sz="4" w:space="0" w:color="000000"/>
+            </w:tcBorders>
+          </w:tcPr>
+          <w:p>
+            <w:pPr>
+              <w:pStyle w:val="text"/>
+              <w:jc w:val="center"/>
+              <w:rPr/>
+            </w:pPr>
+            <w:r>
+              <w:rPr/>
+              <w:t>0.564</w:t>
+            </w:r>
+          </w:p>
+        </w:tc>
+        <w:tc>
+          <w:tcPr>
+            <w:tcW w:w="2250" w:type="dxa"/>
+            <w:tcBorders>
+              <w:left w:val="single" w:sz="4" w:space="0" w:color="000000"/>
+              <w:bottom w:val="single" w:sz="4" w:space="0" w:color="000000"/>
+              <w:right w:val="single" w:sz="4" w:space="0" w:color="000000"/>
+            </w:tcBorders>
+          </w:tcPr>
+          <w:p>
+            <w:pPr>
+              <w:pStyle w:val="text"/>
+              <w:jc w:val="center"/>
+              <w:rPr/>
+            </w:pPr>
+            <w:r>
+              <w:rPr/>
+              <w:t>0.598</w:t>
+            </w:r>
+          </w:p>
+        </w:tc>
+      </w:tr>
+      <w:tr>
+        <w:trPr>
+          <w:trHeight w:val="294" w:hRule="atLeast"/>
+        </w:trPr>
+        <w:tc>
+          <w:tcPr>
+            <w:tcW w:w="1500" w:type="dxa"/>
+            <w:tcBorders>
+              <w:left w:val="single" w:sz="4" w:space="0" w:color="000000"/>
+              <w:bottom w:val="single" w:sz="4" w:space="0" w:color="000000"/>
+            </w:tcBorders>
+          </w:tcPr>
+          <w:p>
+            <w:pPr>
+              <w:pStyle w:val="text"/>
+              <w:jc w:val="center"/>
+              <w:rPr/>
+            </w:pPr>
+            <w:r>
+              <w:rPr/>
+              <w:t>10000</w:t>
+            </w:r>
+          </w:p>
+        </w:tc>
+        <w:tc>
+          <w:tcPr>
+            <w:tcW w:w="1440" w:type="dxa"/>
+            <w:tcBorders>
+              <w:left w:val="single" w:sz="4" w:space="0" w:color="000000"/>
+              <w:bottom w:val="single" w:sz="4" w:space="0" w:color="000000"/>
+            </w:tcBorders>
+          </w:tcPr>
+          <w:p>
+            <w:pPr>
+              <w:pStyle w:val="text"/>
+              <w:jc w:val="center"/>
+              <w:rPr/>
+            </w:pPr>
+            <w:r>
+              <w:rPr/>
+              <w:t>6.963</w:t>
+            </w:r>
+          </w:p>
+        </w:tc>
+        <w:tc>
+          <w:tcPr>
+            <w:tcW w:w="1440" w:type="dxa"/>
+            <w:tcBorders>
+              <w:left w:val="single" w:sz="4" w:space="0" w:color="000000"/>
+              <w:bottom w:val="single" w:sz="4" w:space="0" w:color="000000"/>
+            </w:tcBorders>
+          </w:tcPr>
+          <w:p>
+            <w:pPr>
+              <w:pStyle w:val="text"/>
+              <w:jc w:val="center"/>
+              <w:rPr/>
+            </w:pPr>
+            <w:r>
+              <w:rPr/>
+              <w:t>6.669</w:t>
+            </w:r>
+          </w:p>
+        </w:tc>
+        <w:tc>
+          <w:tcPr>
+            <w:tcW w:w="1440" w:type="dxa"/>
+            <w:tcBorders>
+              <w:left w:val="single" w:sz="4" w:space="0" w:color="000000"/>
+              <w:bottom w:val="single" w:sz="4" w:space="0" w:color="000000"/>
+            </w:tcBorders>
+          </w:tcPr>
+          <w:p>
+            <w:pPr>
+              <w:pStyle w:val="text"/>
+              <w:jc w:val="center"/>
+              <w:rPr/>
+            </w:pPr>
+            <w:r>
+              <w:rPr/>
+              <w:t>6</w:t>
+            </w:r>
+            <w:r>
+              <w:rPr/>
+              <w:t>.</w:t>
+            </w:r>
+            <w:r>
+              <w:rPr/>
+              <w:t>889</w:t>
+            </w:r>
+          </w:p>
+        </w:tc>
+        <w:tc>
+          <w:tcPr>
+            <w:tcW w:w="2250" w:type="dxa"/>
+            <w:tcBorders>
+              <w:left w:val="single" w:sz="4" w:space="0" w:color="000000"/>
+              <w:bottom w:val="single" w:sz="4" w:space="0" w:color="000000"/>
+              <w:right w:val="single" w:sz="4" w:space="0" w:color="000000"/>
+            </w:tcBorders>
+          </w:tcPr>
+          <w:p>
+            <w:pPr>
+              <w:pStyle w:val="text"/>
+              <w:jc w:val="center"/>
+              <w:rPr/>
+            </w:pPr>
+            <w:r>
+              <w:rPr/>
+              <w:t>6.840</w:t>
+            </w:r>
+          </w:p>
+        </w:tc>
+      </w:tr>
+    </w:tbl>
+    <w:p>
+      <w:pPr>
+        <w:pStyle w:val="text"/>
+        <w:rPr/>
+      </w:pPr>
+      <w:r>
+        <w:rPr/>
       </w:r>
     </w:p>
     <w:sectPr>
-      <w:footerReference w:type="even" r:id="rId12"/>
-      <w:footerReference w:type="default" r:id="rId13"/>
-      <w:footerReference w:type="first" r:id="rId14"/>
+      <w:footerReference w:type="even" r:id="rId16"/>
+      <w:footerReference w:type="default" r:id="rId17"/>
+      <w:footerReference w:type="first" r:id="rId18"/>
       <w:type w:val="nextPage"/>
       <w:pgSz w:w="11906" w:h="16838"/>
       <w:pgMar w:left="1701" w:right="850" w:gutter="0" w:header="0" w:top="1134" w:footer="708" w:bottom="1134"/>
@@ -2792,7 +3455,7 @@
         </w:r>
         <w:r>
           <w:rPr/>
-          <w:t>6</w:t>
+          <w:t>8</w:t>
         </w:r>
         <w:r>
           <w:rPr/>
@@ -2801,6 +3464,15 @@
       </w:p>
     </w:sdtContent>
   </w:sdt>
+  <w:p>
+    <w:pPr>
+      <w:pStyle w:val="Footer"/>
+      <w:rPr/>
+    </w:pPr>
+    <w:r>
+      <w:rPr/>
+    </w:r>
+  </w:p>
   <w:p>
     <w:pPr>
       <w:pStyle w:val="Footer"/>

</xml_diff>

<commit_message>
feat: add lookup table creating and UBS
</commit_message>
<xml_diff>
--- a/Отчет 5.2. Жижикин.docx
+++ b/Отчет 5.2. Жижикин.docx
@@ -172,17 +172,23 @@
                         </a:xfrm>
                       </wpg:grpSpPr>
                       <wps:wsp>
+                        <wps:cNvPr id="3" name=""/>
                         <wps:cNvSpPr/>
                         <wps:spPr>
                           <a:xfrm>
-                            <a:off x="0" y="28440"/>
-                            <a:ext cx="5603400" cy="12240"/>
+                            <a:off x="0" y="29160"/>
+                            <a:ext cx="5603400" cy="11520"/>
                           </a:xfrm>
                           <a:custGeom>
                             <a:avLst/>
-                            <a:gdLst/>
+                            <a:gdLst>
+                              <a:gd name="textAreaLeft" fmla="*/ 0 w 3176640"/>
+                              <a:gd name="textAreaRight" fmla="*/ 3177000 w 3176640"/>
+                              <a:gd name="textAreaTop" fmla="*/ 0 h 6480"/>
+                              <a:gd name="textAreaBottom" fmla="*/ 6840 h 6480"/>
+                            </a:gdLst>
                             <a:ahLst/>
-                            <a:rect l="0" t="0" r="r" b="b"/>
+                            <a:rect l="textAreaLeft" t="textAreaTop" r="textAreaRight" b="textAreaBottom"/>
                             <a:pathLst>
                               <a:path w="15565" h="34">
                                 <a:moveTo>
@@ -211,20 +217,32 @@
                             <a:noFill/>
                           </a:ln>
                         </wps:spPr>
+                        <wps:style>
+                          <a:lnRef idx="0"/>
+                          <a:fillRef idx="0"/>
+                          <a:effectRef idx="0"/>
+                          <a:fontRef idx="minor"/>
+                        </wps:style>
                         <wps:bodyPr/>
                       </wps:wsp>
                       <wps:wsp>
+                        <wps:cNvPr id="4" name=""/>
                         <wps:cNvSpPr/>
                         <wps:spPr>
                           <a:xfrm>
                             <a:off x="0" y="0"/>
-                            <a:ext cx="5603400" cy="13320"/>
+                            <a:ext cx="5603400" cy="12600"/>
                           </a:xfrm>
                           <a:custGeom>
                             <a:avLst/>
-                            <a:gdLst/>
+                            <a:gdLst>
+                              <a:gd name="textAreaLeft" fmla="*/ 0 w 3176640"/>
+                              <a:gd name="textAreaRight" fmla="*/ 3177000 w 3176640"/>
+                              <a:gd name="textAreaTop" fmla="*/ 0 h 7200"/>
+                              <a:gd name="textAreaBottom" fmla="*/ 7560 h 7200"/>
+                            </a:gdLst>
                             <a:ahLst/>
-                            <a:rect l="0" t="0" r="r" b="b"/>
+                            <a:rect l="textAreaLeft" t="textAreaTop" r="textAreaRight" b="textAreaBottom"/>
                             <a:pathLst>
                               <a:path w="15565" h="37">
                                 <a:moveTo>
@@ -253,6 +271,12 @@
                             <a:noFill/>
                           </a:ln>
                         </wps:spPr>
+                        <wps:style>
+                          <a:lnRef idx="0"/>
+                          <a:fillRef idx="0"/>
+                          <a:effectRef idx="0"/>
+                          <a:fontRef idx="minor"/>
+                        </wps:style>
                         <wps:bodyPr/>
                       </wps:wsp>
                     </wpg:wgp>
@@ -263,18 +287,7 @@
           </mc:Choice>
           <mc:Fallback>
             <w:pict>
-              <v:group id="shape_0" alt="Группа 2" style="position:absolute;margin-left:0pt;margin-top:-3.25pt;width:441.15pt;height:3.1pt" coordorigin="0,-65" coordsize="8823,62">
-                <v:shape id="shape_0" ID="Полилиния: фигура 3" coordsize="15566,35" path="m15565,0l15565,34l0,34l0,3l15565,0e" fillcolor="black" stroked="f" o:allowincell="f" style="position:absolute;left:0;top:-20;width:8823;height:18;mso-wrap-style:none;v-text-anchor:middle;mso-position-vertical:top">
-                  <v:fill o:detectmouseclick="t" type="solid" color2="white"/>
-                  <v:stroke color="#3465a4" joinstyle="round" endcap="flat"/>
-                  <w10:wrap type="none"/>
-                </v:shape>
-                <v:shape id="shape_0" ID="Полилиния: фигура 4" coordsize="15566,38" path="m15565,0l15565,34l0,37l0,3l15565,0e" fillcolor="black" stroked="f" o:allowincell="f" style="position:absolute;left:0;top:-65;width:8823;height:20;mso-wrap-style:none;v-text-anchor:middle;mso-position-vertical:top">
-                  <v:fill o:detectmouseclick="t" type="solid" color2="white"/>
-                  <v:stroke color="#3465a4" joinstyle="round" endcap="flat"/>
-                  <w10:wrap type="none"/>
-                </v:shape>
-              </v:group>
+              <v:group id="shape_0" alt="Группа 2" style="position:absolute;margin-left:0pt;margin-top:-3.25pt;width:441.2pt;height:3.2pt" coordorigin="0,-65" coordsize="8824,64"/>
             </w:pict>
           </mc:Fallback>
         </mc:AlternateContent>
@@ -1285,6 +1298,32 @@
               <w:t>8</w:t>
             </w:r>
           </w:hyperlink>
+        </w:p>
+        <w:p>
+          <w:pPr>
+            <w:pStyle w:val="TOC2"/>
+            <w:tabs>
+              <w:tab w:val="clear" w:pos="9072"/>
+              <w:tab w:val="right" w:pos="9354" w:leader="dot"/>
+            </w:tabs>
+            <w:rPr/>
+          </w:pPr>
+          <w:hyperlink w:anchor="__RefHeading___Toc485_2664379012">
+            <w:r>
+              <w:rPr>
+                <w:rStyle w:val="IndexLink"/>
+              </w:rPr>
+              <w:t xml:space="preserve"> </w:t>
+            </w:r>
+            <w:r>
+              <w:rPr>
+                <w:rStyle w:val="IndexLink"/>
+              </w:rPr>
+              <w:t>Таблица смещений</w:t>
+              <w:tab/>
+              <w:t>8</w:t>
+            </w:r>
+          </w:hyperlink>
           <w:r>
             <w:rPr>
               <w:rStyle w:val="IndexLink"/>
@@ -1637,15 +1676,7 @@
       </w:pPr>
       <w:r>
         <w:rPr/>
-        <w:t xml:space="preserve">8 - </w:t>
-      </w:r>
-      <w:r>
-        <w:rPr/>
-        <w:t>число</w:t>
-      </w:r>
-      <w:r>
-        <w:rPr/>
-        <w:t xml:space="preserve"> </w:t>
+        <w:t xml:space="preserve">8 - число </w:t>
       </w:r>
       <w:r>
         <w:rPr>
@@ -1739,14 +1770,12 @@
         <w:tab/>
       </w:r>
       <w:r>
-        <w:rPr>
-          <w:lang w:val="en-US"/>
-        </w:rPr>
+        <w:rPr/>
         <w:drawing>
           <wp:inline distT="0" distB="0" distL="0" distR="0">
             <wp:extent cx="5853430" cy="2453640"/>
             <wp:effectExtent l="0" t="0" r="0" b="0"/>
-            <wp:docPr id="3" name="Image2 Copy 1" descr="A computer screen with many colorful text&#10;&#10;AI-generated content may be incorrect."/>
+            <wp:docPr id="5" name="Image2 Copy 1" descr="A computer screen with many colorful text&#10;&#10;AI-generated content may be incorrect."/>
             <wp:cNvGraphicFramePr>
               <a:graphicFrameLocks xmlns:a="http://schemas.openxmlformats.org/drawingml/2006/main" noChangeAspect="1"/>
             </wp:cNvGraphicFramePr>
@@ -1754,7 +1783,7 @@
               <a:graphicData uri="http://schemas.openxmlformats.org/drawingml/2006/picture">
                 <pic:pic xmlns:pic="http://schemas.openxmlformats.org/drawingml/2006/picture">
                   <pic:nvPicPr>
-                    <pic:cNvPr id="3" name="Image2 Copy 1" descr="A computer screen with many colorful text&#10;&#10;AI-generated content may be incorrect."/>
+                    <pic:cNvPr id="5" name="Image2 Copy 1" descr="A computer screen with many colorful text&#10;&#10;AI-generated content may be incorrect."/>
                     <pic:cNvPicPr>
                       <a:picLocks noChangeAspect="1" noChangeArrowheads="1"/>
                     </pic:cNvPicPr>
@@ -1804,7 +1833,7 @@
           <wp:inline distT="0" distB="0" distL="0" distR="0">
             <wp:extent cx="5940425" cy="3031490"/>
             <wp:effectExtent l="0" t="0" r="0" b="0"/>
-            <wp:docPr id="4" name="Image2" descr="A computer screen with many colorful text&#10;&#10;AI-generated content may be incorrect."/>
+            <wp:docPr id="6" name="Image2" descr="A computer screen with many colorful text&#10;&#10;AI-generated content may be incorrect."/>
             <wp:cNvGraphicFramePr>
               <a:graphicFrameLocks xmlns:a="http://schemas.openxmlformats.org/drawingml/2006/main" noChangeAspect="1"/>
             </wp:cNvGraphicFramePr>
@@ -1812,7 +1841,7 @@
               <a:graphicData uri="http://schemas.openxmlformats.org/drawingml/2006/picture">
                 <pic:pic xmlns:pic="http://schemas.openxmlformats.org/drawingml/2006/picture">
                   <pic:nvPicPr>
-                    <pic:cNvPr id="4" name="Image2" descr="A computer screen with many colorful text&#10;&#10;AI-generated content may be incorrect."/>
+                    <pic:cNvPr id="6" name="Image2" descr="A computer screen with many colorful text&#10;&#10;AI-generated content may be incorrect."/>
                     <pic:cNvPicPr>
                       <a:picLocks noChangeAspect="1" noChangeArrowheads="1"/>
                     </pic:cNvPicPr>
@@ -1863,7 +1892,7 @@
           <wp:inline distT="0" distB="0" distL="0" distR="0">
             <wp:extent cx="5382895" cy="2475865"/>
             <wp:effectExtent l="0" t="0" r="0" b="0"/>
-            <wp:docPr id="5" name="Image3" descr="A screen shot of a computer code&#10;&#10;AI-generated content may be incorrect."/>
+            <wp:docPr id="7" name="Image3" descr="A screen shot of a computer code&#10;&#10;AI-generated content may be incorrect."/>
             <wp:cNvGraphicFramePr>
               <a:graphicFrameLocks xmlns:a="http://schemas.openxmlformats.org/drawingml/2006/main" noChangeAspect="1"/>
             </wp:cNvGraphicFramePr>
@@ -1871,7 +1900,7 @@
               <a:graphicData uri="http://schemas.openxmlformats.org/drawingml/2006/picture">
                 <pic:pic xmlns:pic="http://schemas.openxmlformats.org/drawingml/2006/picture">
                   <pic:nvPicPr>
-                    <pic:cNvPr id="5" name="Image3" descr="A screen shot of a computer code&#10;&#10;AI-generated content may be incorrect."/>
+                    <pic:cNvPr id="7" name="Image3" descr="A screen shot of a computer code&#10;&#10;AI-generated content may be incorrect."/>
                     <pic:cNvPicPr>
                       <a:picLocks noChangeAspect="1" noChangeArrowheads="1"/>
                     </pic:cNvPicPr>
@@ -1954,7 +1983,7 @@
             <wp:extent cx="5676900" cy="6648450"/>
             <wp:effectExtent l="0" t="0" r="0" b="0"/>
             <wp:wrapTopAndBottom/>
-            <wp:docPr id="6" name="Image1" descr=""/>
+            <wp:docPr id="8" name="Image1" descr=""/>
             <wp:cNvGraphicFramePr>
               <a:graphicFrameLocks xmlns:a="http://schemas.openxmlformats.org/drawingml/2006/main" noChangeAspect="1"/>
             </wp:cNvGraphicFramePr>
@@ -1962,7 +1991,7 @@
               <a:graphicData uri="http://schemas.openxmlformats.org/drawingml/2006/picture">
                 <pic:pic xmlns:pic="http://schemas.openxmlformats.org/drawingml/2006/picture">
                   <pic:nvPicPr>
-                    <pic:cNvPr id="6" name="Image1" descr=""/>
+                    <pic:cNvPr id="8" name="Image1" descr=""/>
                     <pic:cNvPicPr>
                       <a:picLocks noChangeAspect="1" noChangeArrowheads="1"/>
                     </pic:cNvPicPr>
@@ -2018,7 +2047,7 @@
             <wp:extent cx="5724525" cy="1952625"/>
             <wp:effectExtent l="0" t="0" r="0" b="0"/>
             <wp:wrapTopAndBottom/>
-            <wp:docPr id="7" name="Image4" descr=""/>
+            <wp:docPr id="9" name="Image4" descr=""/>
             <wp:cNvGraphicFramePr>
               <a:graphicFrameLocks xmlns:a="http://schemas.openxmlformats.org/drawingml/2006/main" noChangeAspect="1"/>
             </wp:cNvGraphicFramePr>
@@ -2026,7 +2055,7 @@
               <a:graphicData uri="http://schemas.openxmlformats.org/drawingml/2006/picture">
                 <pic:pic xmlns:pic="http://schemas.openxmlformats.org/drawingml/2006/picture">
                   <pic:nvPicPr>
-                    <pic:cNvPr id="7" name="Image4" descr=""/>
+                    <pic:cNvPr id="9" name="Image4" descr=""/>
                     <pic:cNvPicPr>
                       <a:picLocks noChangeAspect="1" noChangeArrowheads="1"/>
                     </pic:cNvPicPr>
@@ -2094,7 +2123,7 @@
             <wp:extent cx="5219700" cy="2076450"/>
             <wp:effectExtent l="0" t="0" r="0" b="0"/>
             <wp:wrapTopAndBottom/>
-            <wp:docPr id="8" name="Image5" descr=""/>
+            <wp:docPr id="10" name="Image5" descr=""/>
             <wp:cNvGraphicFramePr>
               <a:graphicFrameLocks xmlns:a="http://schemas.openxmlformats.org/drawingml/2006/main" noChangeAspect="1"/>
             </wp:cNvGraphicFramePr>
@@ -2102,7 +2131,7 @@
               <a:graphicData uri="http://schemas.openxmlformats.org/drawingml/2006/picture">
                 <pic:pic xmlns:pic="http://schemas.openxmlformats.org/drawingml/2006/picture">
                   <pic:nvPicPr>
-                    <pic:cNvPr id="8" name="Image5" descr=""/>
+                    <pic:cNvPr id="10" name="Image5" descr=""/>
                     <pic:cNvPicPr>
                       <a:picLocks noChangeAspect="1" noChangeArrowheads="1"/>
                     </pic:cNvPicPr>
@@ -2153,7 +2182,7 @@
             <wp:extent cx="4414520" cy="3767455"/>
             <wp:effectExtent l="0" t="0" r="0" b="0"/>
             <wp:wrapTopAndBottom/>
-            <wp:docPr id="9" name="Image6" descr=""/>
+            <wp:docPr id="11" name="Image6" descr=""/>
             <wp:cNvGraphicFramePr>
               <a:graphicFrameLocks xmlns:a="http://schemas.openxmlformats.org/drawingml/2006/main" noChangeAspect="1"/>
             </wp:cNvGraphicFramePr>
@@ -2161,7 +2190,7 @@
               <a:graphicData uri="http://schemas.openxmlformats.org/drawingml/2006/picture">
                 <pic:pic xmlns:pic="http://schemas.openxmlformats.org/drawingml/2006/picture">
                   <pic:nvPicPr>
-                    <pic:cNvPr id="9" name="Image6" descr=""/>
+                    <pic:cNvPr id="11" name="Image6" descr=""/>
                     <pic:cNvPicPr>
                       <a:picLocks noChangeAspect="1" noChangeArrowheads="1"/>
                     </pic:cNvPicPr>
@@ -2343,7 +2372,7 @@
                 <w:i/>
                 <w:iCs/>
               </w:rPr>
-              <w:t xml:space="preserve">лит s) </w:t>
+              <w:t>лит s)</w:t>
             </w:r>
           </w:p>
           <w:p>
@@ -2364,7 +2393,7 @@
                 <w:i/>
                 <w:iCs/>
               </w:rPr>
-              <w:t xml:space="preserve">нач </w:t>
+              <w:t>нач</w:t>
             </w:r>
           </w:p>
           <w:p>
@@ -2391,7 +2420,7 @@
                 <w:i/>
                 <w:iCs/>
               </w:rPr>
-              <w:t xml:space="preserve">файл не закончился </w:t>
+              <w:t>файл не закончился</w:t>
             </w:r>
           </w:p>
           <w:p>
@@ -2413,7 +2442,7 @@
                 <w:iCs/>
               </w:rPr>
               <w:tab/>
-              <w:t xml:space="preserve">нач </w:t>
+              <w:t>нач</w:t>
             </w:r>
           </w:p>
           <w:p>
@@ -2441,7 +2470,7 @@
                 <w:i/>
                 <w:iCs/>
               </w:rPr>
-              <w:t xml:space="preserve">reg_num </w:t>
+              <w:t>reg_num</w:t>
             </w:r>
           </w:p>
           <w:p>
@@ -2469,7 +2498,7 @@
                 <w:i/>
                 <w:iCs/>
               </w:rPr>
-              <w:t xml:space="preserve">reg_num </w:t>
+              <w:t>reg_num</w:t>
             </w:r>
           </w:p>
           <w:p>
@@ -2497,7 +2526,7 @@
                 <w:i/>
                 <w:iCs/>
               </w:rPr>
-              <w:t xml:space="preserve"> name </w:t>
+              <w:t xml:space="preserve"> name</w:t>
             </w:r>
           </w:p>
           <w:p>
@@ -2525,7 +2554,7 @@
                 <w:i/>
                 <w:iCs/>
               </w:rPr>
-              <w:t xml:space="preserve"> name </w:t>
+              <w:t xml:space="preserve"> name</w:t>
             </w:r>
           </w:p>
           <w:p>
@@ -2553,7 +2582,7 @@
                 <w:i/>
                 <w:iCs/>
               </w:rPr>
-              <w:t xml:space="preserve">reg_num = key </w:t>
+              <w:t>reg_num = key</w:t>
             </w:r>
           </w:p>
           <w:p>
@@ -2576,7 +2605,7 @@
               </w:rPr>
               <w:tab/>
               <w:tab/>
-              <w:t xml:space="preserve">нач </w:t>
+              <w:t>нач</w:t>
             </w:r>
           </w:p>
           <w:p>
@@ -2596,7 +2625,7 @@
               <w:tab/>
               <w:tab/>
               <w:tab/>
-              <w:t xml:space="preserve">s:= name </w:t>
+              <w:t>s:= name</w:t>
             </w:r>
           </w:p>
           <w:p>
@@ -2631,7 +2660,7 @@
                 <w:i/>
                 <w:iCs/>
               </w:rPr>
-              <w:t xml:space="preserve"> s </w:t>
+              <w:t xml:space="preserve"> s</w:t>
             </w:r>
           </w:p>
           <w:p>
@@ -2676,7 +2705,7 @@
                 <w:iCs/>
               </w:rPr>
               <w:tab/>
-              <w:t xml:space="preserve">кон </w:t>
+              <w:t>кон</w:t>
             </w:r>
           </w:p>
           <w:p>
@@ -2694,7 +2723,7 @@
                 <w:iCs/>
               </w:rPr>
               <w:tab/>
-              <w:t xml:space="preserve">s:= "" </w:t>
+              <w:t>s:= ""</w:t>
             </w:r>
           </w:p>
           <w:p>
@@ -2727,7 +2756,7 @@
                 <w:i/>
                 <w:iCs/>
               </w:rPr>
-              <w:t xml:space="preserve"> s </w:t>
+              <w:t xml:space="preserve"> s</w:t>
             </w:r>
           </w:p>
           <w:p>
@@ -2761,6 +2790,7 @@
       </w:pPr>
       <w:r>
         <w:rPr/>
+        <w:tab/>
       </w:r>
     </w:p>
     <w:p>
@@ -2804,7 +2834,7 @@
             <wp:extent cx="5940425" cy="2946400"/>
             <wp:effectExtent l="0" t="0" r="0" b="0"/>
             <wp:wrapSquare wrapText="largest"/>
-            <wp:docPr id="10" name="Image7" descr=""/>
+            <wp:docPr id="12" name="Image7" descr=""/>
             <wp:cNvGraphicFramePr>
               <a:graphicFrameLocks xmlns:a="http://schemas.openxmlformats.org/drawingml/2006/main" noChangeAspect="1"/>
             </wp:cNvGraphicFramePr>
@@ -2812,7 +2842,7 @@
               <a:graphicData uri="http://schemas.openxmlformats.org/drawingml/2006/picture">
                 <pic:pic xmlns:pic="http://schemas.openxmlformats.org/drawingml/2006/picture">
                   <pic:nvPicPr>
-                    <pic:cNvPr id="10" name="Image7" descr=""/>
+                    <pic:cNvPr id="12" name="Image7" descr=""/>
                     <pic:cNvPicPr>
                       <a:picLocks noChangeAspect="1" noChangeArrowheads="1"/>
                     </pic:cNvPicPr>
@@ -2861,7 +2891,7 @@
             <wp:extent cx="5172075" cy="1466850"/>
             <wp:effectExtent l="0" t="0" r="0" b="0"/>
             <wp:wrapTopAndBottom/>
-            <wp:docPr id="11" name="Image8" descr=""/>
+            <wp:docPr id="13" name="Image8" descr=""/>
             <wp:cNvGraphicFramePr>
               <a:graphicFrameLocks xmlns:a="http://schemas.openxmlformats.org/drawingml/2006/main" noChangeAspect="1"/>
             </wp:cNvGraphicFramePr>
@@ -2869,7 +2899,7 @@
               <a:graphicData uri="http://schemas.openxmlformats.org/drawingml/2006/picture">
                 <pic:pic xmlns:pic="http://schemas.openxmlformats.org/drawingml/2006/picture">
                   <pic:nvPicPr>
-                    <pic:cNvPr id="11" name="Image8" descr=""/>
+                    <pic:cNvPr id="13" name="Image8" descr=""/>
                     <pic:cNvPicPr>
                       <a:picLocks noChangeAspect="1" noChangeArrowheads="1"/>
                     </pic:cNvPicPr>
@@ -2906,7 +2936,7 @@
             <wp:extent cx="5124450" cy="2559685"/>
             <wp:effectExtent l="0" t="0" r="0" b="0"/>
             <wp:wrapTopAndBottom/>
-            <wp:docPr id="12" name="Image9" descr=""/>
+            <wp:docPr id="14" name="Image9" descr=""/>
             <wp:cNvGraphicFramePr>
               <a:graphicFrameLocks xmlns:a="http://schemas.openxmlformats.org/drawingml/2006/main" noChangeAspect="1"/>
             </wp:cNvGraphicFramePr>
@@ -2914,7 +2944,7 @@
               <a:graphicData uri="http://schemas.openxmlformats.org/drawingml/2006/picture">
                 <pic:pic xmlns:pic="http://schemas.openxmlformats.org/drawingml/2006/picture">
                   <pic:nvPicPr>
-                    <pic:cNvPr id="12" name="Image9" descr=""/>
+                    <pic:cNvPr id="14" name="Image9" descr=""/>
                     <pic:cNvPicPr>
                       <a:picLocks noChangeAspect="1" noChangeArrowheads="1"/>
                     </pic:cNvPicPr>
@@ -2973,7 +3003,7 @@
             <wp:extent cx="5124450" cy="1295400"/>
             <wp:effectExtent l="0" t="0" r="0" b="0"/>
             <wp:wrapTopAndBottom/>
-            <wp:docPr id="13" name="Image10" descr=""/>
+            <wp:docPr id="15" name="Image10" descr=""/>
             <wp:cNvGraphicFramePr>
               <a:graphicFrameLocks xmlns:a="http://schemas.openxmlformats.org/drawingml/2006/main" noChangeAspect="1"/>
             </wp:cNvGraphicFramePr>
@@ -2981,7 +3011,7 @@
               <a:graphicData uri="http://schemas.openxmlformats.org/drawingml/2006/picture">
                 <pic:pic xmlns:pic="http://schemas.openxmlformats.org/drawingml/2006/picture">
                   <pic:nvPicPr>
-                    <pic:cNvPr id="13" name="Image10" descr=""/>
+                    <pic:cNvPr id="15" name="Image10" descr=""/>
                     <pic:cNvPicPr>
                       <a:picLocks noChangeAspect="1" noChangeArrowheads="1"/>
                     </pic:cNvPicPr>
@@ -3030,7 +3060,7 @@
             <wp:extent cx="5086350" cy="1285875"/>
             <wp:effectExtent l="0" t="0" r="0" b="0"/>
             <wp:wrapTopAndBottom/>
-            <wp:docPr id="14" name="Image11" descr=""/>
+            <wp:docPr id="16" name="Image11" descr=""/>
             <wp:cNvGraphicFramePr>
               <a:graphicFrameLocks xmlns:a="http://schemas.openxmlformats.org/drawingml/2006/main" noChangeAspect="1"/>
             </wp:cNvGraphicFramePr>
@@ -3038,7 +3068,7 @@
               <a:graphicData uri="http://schemas.openxmlformats.org/drawingml/2006/picture">
                 <pic:pic xmlns:pic="http://schemas.openxmlformats.org/drawingml/2006/picture">
                   <pic:nvPicPr>
-                    <pic:cNvPr id="14" name="Image11" descr=""/>
+                    <pic:cNvPr id="16" name="Image11" descr=""/>
                     <pic:cNvPicPr>
                       <a:picLocks noChangeAspect="1" noChangeArrowheads="1"/>
                     </pic:cNvPicPr>
@@ -3089,7 +3119,7 @@
             <wp:extent cx="5191125" cy="1314450"/>
             <wp:effectExtent l="0" t="0" r="0" b="0"/>
             <wp:wrapTopAndBottom/>
-            <wp:docPr id="15" name="Image12" descr=""/>
+            <wp:docPr id="17" name="Image12" descr=""/>
             <wp:cNvGraphicFramePr>
               <a:graphicFrameLocks xmlns:a="http://schemas.openxmlformats.org/drawingml/2006/main" noChangeAspect="1"/>
             </wp:cNvGraphicFramePr>
@@ -3097,7 +3127,7 @@
               <a:graphicData uri="http://schemas.openxmlformats.org/drawingml/2006/picture">
                 <pic:pic xmlns:pic="http://schemas.openxmlformats.org/drawingml/2006/picture">
                   <pic:nvPicPr>
-                    <pic:cNvPr id="15" name="Image12" descr=""/>
+                    <pic:cNvPr id="17" name="Image12" descr=""/>
                     <pic:cNvPicPr>
                       <a:picLocks noChangeAspect="1" noChangeArrowheads="1"/>
                     </pic:cNvPicPr>
@@ -3141,7 +3171,7 @@
     </w:p>
     <w:tbl>
       <w:tblPr>
-        <w:tblW w:w="8070" w:type="dxa"/>
+        <w:tblW w:w="8160" w:type="dxa"/>
         <w:jc w:val="left"/>
         <w:tblInd w:w="55" w:type="dxa"/>
         <w:tblLayout w:type="fixed"/>
@@ -3153,17 +3183,17 @@
         </w:tblCellMar>
       </w:tblPr>
       <w:tblGrid>
-        <w:gridCol w:w="1500"/>
+        <w:gridCol w:w="1680"/>
         <w:gridCol w:w="1440"/>
         <w:gridCol w:w="1440"/>
-        <w:gridCol w:w="1440"/>
-        <w:gridCol w:w="2250"/>
+        <w:gridCol w:w="1620"/>
+        <w:gridCol w:w="1980"/>
       </w:tblGrid>
       <w:tr>
         <w:trPr/>
         <w:tc>
           <w:tcPr>
-            <w:tcW w:w="1500" w:type="dxa"/>
+            <w:tcW w:w="1680" w:type="dxa"/>
             <w:tcBorders>
               <w:top w:val="single" w:sz="4" w:space="0" w:color="000000"/>
               <w:left w:val="single" w:sz="4" w:space="0" w:color="000000"/>
@@ -3184,7 +3214,7 @@
         </w:tc>
         <w:tc>
           <w:tcPr>
-            <w:tcW w:w="4320" w:type="dxa"/>
+            <w:tcW w:w="4500" w:type="dxa"/>
             <w:gridSpan w:val="3"/>
             <w:tcBorders>
               <w:top w:val="single" w:sz="4" w:space="0" w:color="000000"/>
@@ -3206,7 +3236,7 @@
         </w:tc>
         <w:tc>
           <w:tcPr>
-            <w:tcW w:w="2250" w:type="dxa"/>
+            <w:tcW w:w="1980" w:type="dxa"/>
             <w:tcBorders>
               <w:top w:val="single" w:sz="4" w:space="0" w:color="000000"/>
               <w:left w:val="single" w:sz="4" w:space="0" w:color="000000"/>
@@ -3231,7 +3261,7 @@
         <w:trPr/>
         <w:tc>
           <w:tcPr>
-            <w:tcW w:w="1500" w:type="dxa"/>
+            <w:tcW w:w="1680" w:type="dxa"/>
             <w:tcBorders>
               <w:left w:val="single" w:sz="4" w:space="0" w:color="000000"/>
               <w:bottom w:val="single" w:sz="4" w:space="0" w:color="000000"/>
@@ -3291,7 +3321,7 @@
         </w:tc>
         <w:tc>
           <w:tcPr>
-            <w:tcW w:w="1440" w:type="dxa"/>
+            <w:tcW w:w="1620" w:type="dxa"/>
             <w:tcBorders>
               <w:left w:val="single" w:sz="4" w:space="0" w:color="000000"/>
               <w:bottom w:val="single" w:sz="4" w:space="0" w:color="000000"/>
@@ -3311,7 +3341,7 @@
         </w:tc>
         <w:tc>
           <w:tcPr>
-            <w:tcW w:w="2250" w:type="dxa"/>
+            <w:tcW w:w="1980" w:type="dxa"/>
             <w:tcBorders>
               <w:left w:val="single" w:sz="4" w:space="0" w:color="000000"/>
               <w:bottom w:val="single" w:sz="4" w:space="0" w:color="000000"/>
@@ -3326,11 +3356,7 @@
             </w:pPr>
             <w:r>
               <w:rPr/>
-              <w:t>0.06</w:t>
-            </w:r>
-            <w:r>
-              <w:rPr/>
-              <w:t>6</w:t>
+              <w:t>0.066</w:t>
             </w:r>
           </w:p>
         </w:tc>
@@ -3339,7 +3365,7 @@
         <w:trPr/>
         <w:tc>
           <w:tcPr>
-            <w:tcW w:w="1500" w:type="dxa"/>
+            <w:tcW w:w="1680" w:type="dxa"/>
             <w:tcBorders>
               <w:left w:val="single" w:sz="4" w:space="0" w:color="000000"/>
               <w:bottom w:val="single" w:sz="4" w:space="0" w:color="000000"/>
@@ -3399,7 +3425,7 @@
         </w:tc>
         <w:tc>
           <w:tcPr>
-            <w:tcW w:w="1440" w:type="dxa"/>
+            <w:tcW w:w="1620" w:type="dxa"/>
             <w:tcBorders>
               <w:left w:val="single" w:sz="4" w:space="0" w:color="000000"/>
               <w:bottom w:val="single" w:sz="4" w:space="0" w:color="000000"/>
@@ -3419,7 +3445,7 @@
         </w:tc>
         <w:tc>
           <w:tcPr>
-            <w:tcW w:w="2250" w:type="dxa"/>
+            <w:tcW w:w="1980" w:type="dxa"/>
             <w:tcBorders>
               <w:left w:val="single" w:sz="4" w:space="0" w:color="000000"/>
               <w:bottom w:val="single" w:sz="4" w:space="0" w:color="000000"/>
@@ -3445,7 +3471,7 @@
         </w:trPr>
         <w:tc>
           <w:tcPr>
-            <w:tcW w:w="1500" w:type="dxa"/>
+            <w:tcW w:w="1680" w:type="dxa"/>
             <w:tcBorders>
               <w:left w:val="single" w:sz="4" w:space="0" w:color="000000"/>
               <w:bottom w:val="single" w:sz="4" w:space="0" w:color="000000"/>
@@ -3505,7 +3531,7 @@
         </w:tc>
         <w:tc>
           <w:tcPr>
-            <w:tcW w:w="1440" w:type="dxa"/>
+            <w:tcW w:w="1620" w:type="dxa"/>
             <w:tcBorders>
               <w:left w:val="single" w:sz="4" w:space="0" w:color="000000"/>
               <w:bottom w:val="single" w:sz="4" w:space="0" w:color="000000"/>
@@ -3519,21 +3545,13 @@
             </w:pPr>
             <w:r>
               <w:rPr/>
-              <w:t>6</w:t>
-            </w:r>
-            <w:r>
-              <w:rPr/>
-              <w:t>.</w:t>
-            </w:r>
-            <w:r>
-              <w:rPr/>
-              <w:t>889</w:t>
+              <w:t>6.889</w:t>
             </w:r>
           </w:p>
         </w:tc>
         <w:tc>
           <w:tcPr>
-            <w:tcW w:w="2250" w:type="dxa"/>
+            <w:tcW w:w="1980" w:type="dxa"/>
             <w:tcBorders>
               <w:left w:val="single" w:sz="4" w:space="0" w:color="000000"/>
               <w:bottom w:val="single" w:sz="4" w:space="0" w:color="000000"/>
@@ -3587,6 +3605,46 @@
       <w:r>
         <w:rPr/>
         <w:t>Поиск записи в файле с применением дополнительной структуры данных, сформированной в оперативной памяти.</w:t>
+      </w:r>
+    </w:p>
+    <w:p>
+      <w:pPr>
+        <w:pStyle w:val="Heading2"/>
+        <w:rPr/>
+      </w:pPr>
+      <w:bookmarkStart w:id="19" w:name="__RefHeading___Toc485_2664379012"/>
+      <w:bookmarkEnd w:id="19"/>
+      <w:r>
+        <w:rPr/>
+        <w:tab/>
+      </w:r>
+      <w:r>
+        <w:rPr/>
+        <w:t>Таблица смещений</w:t>
+      </w:r>
+    </w:p>
+    <w:p>
+      <w:pPr>
+        <w:pStyle w:val="text"/>
+        <w:rPr/>
+      </w:pPr>
+      <w:r>
+        <w:rPr/>
+        <w:t xml:space="preserve">Таблица смещений реализована как вектор «ячеек». Ячейка, в свою очередь, является структурой с двумя полями — номер ISBN, выполняющий роль ключа, и </w:t>
+      </w:r>
+      <w:r>
+        <w:rPr/>
+        <w:t>поле offset, хранящее номер байта, с которого начинаются автор и название книги по этому ключу.</w:t>
+      </w:r>
+    </w:p>
+    <w:p>
+      <w:pPr>
+        <w:pStyle w:val="text"/>
+        <w:rPr/>
+      </w:pPr>
+      <w:r>
+        <w:rPr/>
+        <w:t>Доступ к записи будет происходить через std::seekg(offset), который перенесет указатель на offset-ый байт в файле.</w:t>
       </w:r>
     </w:p>
     <w:sectPr>
@@ -3651,7 +3709,7 @@
         </w:r>
         <w:r>
           <w:rPr/>
-          <w:t>8</w:t>
+          <w:t>9</w:t>
         </w:r>
         <w:r>
           <w:rPr/>
@@ -4359,7 +4417,7 @@
       <w:kern w:val="0"/>
       <w:sz w:val="20"/>
       <w:szCs w:val="20"/>
-      <w:lang w:eastAsia="ru-RU" w:val="ru-RU" w:bidi="ar-SA"/>
+      <w:lang w:val="ru-RU" w:eastAsia="ru-RU" w:bidi="ar-SA"/>
       <w14:ligatures w14:val="standardContextual"/>
     </w:rPr>
   </w:style>
@@ -5183,6 +5241,19 @@
       <w:suppressLineNumbers/>
     </w:pPr>
     <w:rPr/>
+  </w:style>
+  <w:style w:type="paragraph" w:styleId="TableHeading">
+    <w:name w:val="Table Heading"/>
+    <w:basedOn w:val="TableContents"/>
+    <w:qFormat/>
+    <w:pPr>
+      <w:suppressLineNumbers/>
+      <w:jc w:val="center"/>
+    </w:pPr>
+    <w:rPr>
+      <w:b/>
+      <w:bCs/>
+    </w:rPr>
   </w:style>
   <w:style w:type="numbering" w:styleId="NoList" w:default="1">
     <w:name w:val="No List"/>

</xml_diff>